<commit_message>
fixing some bug issue
</commit_message>
<xml_diff>
--- a/Report/PreDefence-Report.docx
+++ b/Report/PreDefence-Report.docx
@@ -963,8 +963,8 @@
         <w:pStyle w:val="74"/>
       </w:pPr>
       <w:bookmarkStart w:id="1" w:name="_Toc47567423"/>
-      <w:bookmarkStart w:id="2" w:name="_Toc22147"/>
-      <w:bookmarkStart w:id="3" w:name="_Toc4421"/>
+      <w:bookmarkStart w:id="2" w:name="_Toc4421"/>
+      <w:bookmarkStart w:id="3" w:name="_Toc22147"/>
       <w:r>
         <w:t>DECLARATION</w:t>
       </w:r>
@@ -1143,8 +1143,8 @@
         <w:pStyle w:val="74"/>
       </w:pPr>
       <w:bookmarkStart w:id="4" w:name="_Toc47567424"/>
-      <w:bookmarkStart w:id="5" w:name="_Toc4186"/>
-      <w:bookmarkStart w:id="6" w:name="_Toc8304"/>
+      <w:bookmarkStart w:id="5" w:name="_Toc8304"/>
+      <w:bookmarkStart w:id="6" w:name="_Toc4186"/>
       <w:r>
         <w:t xml:space="preserve">DECLARATION </w:t>
       </w:r>
@@ -1312,6 +1312,12 @@
                   <w:insideH w:val="single" w:color="BEBEBE" w:themeColor="background1" w:themeShade="BF" w:sz="4" w:space="0"/>
                   <w:insideV w:val="single" w:color="BEBEBE" w:themeColor="background1" w:themeShade="BF" w:sz="4" w:space="0"/>
                 </w:tblBorders>
+                <w:tblCellMar>
+                  <w:top w:w="0" w:type="dxa"/>
+                  <w:left w:w="108" w:type="dxa"/>
+                  <w:bottom w:w="0" w:type="dxa"/>
+                  <w:right w:w="108" w:type="dxa"/>
+                </w:tblCellMar>
               </w:tblPrEx>
               <w:trPr>
                 <w:trHeight w:val="713" w:hRule="atLeast"/>
@@ -1682,12 +1688,6 @@
             <w:insideH w:val="single" w:color="BEBEBE" w:themeColor="background1" w:themeShade="BF" w:sz="4" w:space="0"/>
             <w:insideV w:val="single" w:color="BEBEBE" w:themeColor="background1" w:themeShade="BF" w:sz="4" w:space="0"/>
           </w:tblBorders>
-          <w:tblCellMar>
-            <w:top w:w="0" w:type="dxa"/>
-            <w:left w:w="108" w:type="dxa"/>
-            <w:bottom w:w="0" w:type="dxa"/>
-            <w:right w:w="108" w:type="dxa"/>
-          </w:tblCellMar>
         </w:tblPrEx>
         <w:trPr>
           <w:trHeight w:val="566" w:hRule="atLeast"/>
@@ -1823,12 +1823,6 @@
             <w:insideH w:val="single" w:color="BEBEBE" w:themeColor="background1" w:themeShade="BF" w:sz="4" w:space="0"/>
             <w:insideV w:val="single" w:color="BEBEBE" w:themeColor="background1" w:themeShade="BF" w:sz="4" w:space="0"/>
           </w:tblBorders>
-          <w:tblCellMar>
-            <w:top w:w="0" w:type="dxa"/>
-            <w:left w:w="108" w:type="dxa"/>
-            <w:bottom w:w="0" w:type="dxa"/>
-            <w:right w:w="108" w:type="dxa"/>
-          </w:tblCellMar>
         </w:tblPrEx>
         <w:trPr>
           <w:trHeight w:val="713" w:hRule="atLeast"/>
@@ -1857,12 +1851,6 @@
             <w:insideH w:val="single" w:color="BEBEBE" w:themeColor="background1" w:themeShade="BF" w:sz="4" w:space="0"/>
             <w:insideV w:val="single" w:color="BEBEBE" w:themeColor="background1" w:themeShade="BF" w:sz="4" w:space="0"/>
           </w:tblBorders>
-          <w:tblCellMar>
-            <w:top w:w="0" w:type="dxa"/>
-            <w:left w:w="108" w:type="dxa"/>
-            <w:bottom w:w="0" w:type="dxa"/>
-            <w:right w:w="108" w:type="dxa"/>
-          </w:tblCellMar>
         </w:tblPrEx>
         <w:trPr>
           <w:trHeight w:val="713" w:hRule="atLeast"/>
@@ -2125,9 +2113,9 @@
       <w:pPr>
         <w:pStyle w:val="82"/>
       </w:pPr>
-      <w:bookmarkStart w:id="11" w:name="_Toc23666"/>
-      <w:bookmarkStart w:id="12" w:name="_Toc10937"/>
-      <w:bookmarkStart w:id="13" w:name="_Toc47567426"/>
+      <w:bookmarkStart w:id="11" w:name="_Toc10937"/>
+      <w:bookmarkStart w:id="12" w:name="_Toc47567426"/>
+      <w:bookmarkStart w:id="13" w:name="_Toc23666"/>
       <w:r>
         <w:t>ABSTRACT</w:t>
       </w:r>
@@ -7233,8 +7221,8 @@
           <w:szCs w:val="28"/>
         </w:rPr>
       </w:pPr>
-      <w:bookmarkStart w:id="14" w:name="_Toc536698599"/>
-      <w:bookmarkStart w:id="15" w:name="_Toc536698456"/>
+      <w:bookmarkStart w:id="14" w:name="_Toc536698456"/>
+      <w:bookmarkStart w:id="15" w:name="_Toc536698599"/>
       <w:bookmarkStart w:id="16" w:name="_Toc504222159"/>
       <w:r>
         <w:rPr>
@@ -7245,8 +7233,8 @@
         </w:rPr>
         <w:t xml:space="preserve"> </w:t>
       </w:r>
-      <w:bookmarkStart w:id="17" w:name="_Toc6910"/>
-      <w:bookmarkStart w:id="18" w:name="_Toc8036"/>
+      <w:bookmarkStart w:id="17" w:name="_Toc8036"/>
+      <w:bookmarkStart w:id="18" w:name="_Toc6910"/>
       <w:r>
         <w:rPr>
           <w:sz w:val="28"/>
@@ -7371,8 +7359,8 @@
       </w:pPr>
       <w:bookmarkStart w:id="22" w:name="_Toc28407"/>
       <w:bookmarkStart w:id="23" w:name="_Toc24544"/>
-      <w:bookmarkStart w:id="24" w:name="_Toc536698457"/>
-      <w:bookmarkStart w:id="25" w:name="_Toc536698600"/>
+      <w:bookmarkStart w:id="24" w:name="_Toc536698600"/>
+      <w:bookmarkStart w:id="25" w:name="_Toc536698457"/>
       <w:r>
         <w:rPr>
           <w:sz w:val="24"/>
@@ -7396,9 +7384,9 @@
         <w:pStyle w:val="93"/>
         <w:ind w:left="0" w:firstLine="0"/>
       </w:pPr>
-      <w:bookmarkStart w:id="26" w:name="_Toc47567434"/>
-      <w:bookmarkStart w:id="27" w:name="_Toc11412"/>
-      <w:bookmarkStart w:id="28" w:name="_Toc9650"/>
+      <w:bookmarkStart w:id="26" w:name="_Toc11412"/>
+      <w:bookmarkStart w:id="27" w:name="_Toc9650"/>
+      <w:bookmarkStart w:id="28" w:name="_Toc47567434"/>
       <w:r>
         <w:t xml:space="preserve">1.3     </w:t>
       </w:r>
@@ -7906,8 +7894,8 @@
           <w:szCs w:val="26"/>
         </w:rPr>
       </w:pPr>
-      <w:bookmarkStart w:id="32" w:name="_Toc13978"/>
-      <w:bookmarkStart w:id="33" w:name="_Toc29841"/>
+      <w:bookmarkStart w:id="32" w:name="_Toc29841"/>
+      <w:bookmarkStart w:id="33" w:name="_Toc13978"/>
       <w:r>
         <w:rPr>
           <w:sz w:val="26"/>
@@ -7950,8 +7938,8 @@
         </w:numPr>
         <w:outlineLvl w:val="0"/>
       </w:pPr>
-      <w:bookmarkStart w:id="35" w:name="_Toc30018"/>
-      <w:bookmarkStart w:id="36" w:name="_Toc15196"/>
+      <w:bookmarkStart w:id="35" w:name="_Toc15196"/>
+      <w:bookmarkStart w:id="36" w:name="_Toc30018"/>
       <w:r>
         <w:rPr>
           <w:sz w:val="24"/>
@@ -8423,8 +8411,8 @@
           <w:lang w:val="en-US"/>
         </w:rPr>
       </w:pPr>
-      <w:bookmarkStart w:id="39" w:name="_Toc15765"/>
-      <w:bookmarkStart w:id="40" w:name="_Toc1578"/>
+      <w:bookmarkStart w:id="39" w:name="_Toc1578"/>
+      <w:bookmarkStart w:id="40" w:name="_Toc15765"/>
       <w:r>
         <w:rPr>
           <w:sz w:val="24"/>
@@ -8634,9 +8622,9 @@
         <w:pStyle w:val="93"/>
         <w:ind w:left="0" w:firstLine="0"/>
       </w:pPr>
-      <w:bookmarkStart w:id="43" w:name="_Toc47567443"/>
-      <w:bookmarkStart w:id="44" w:name="_Toc25761"/>
-      <w:bookmarkStart w:id="45" w:name="_Toc9865"/>
+      <w:bookmarkStart w:id="43" w:name="_Toc25761"/>
+      <w:bookmarkStart w:id="44" w:name="_Toc9865"/>
+      <w:bookmarkStart w:id="45" w:name="_Toc47567443"/>
       <w:r>
         <w:t>2.</w:t>
       </w:r>
@@ -8736,8 +8724,8 @@
       </w:pPr>
       <w:bookmarkStart w:id="46" w:name="_Toc1386"/>
       <w:bookmarkStart w:id="47" w:name="_Toc22599"/>
-      <w:bookmarkStart w:id="48" w:name="_Toc536698619"/>
-      <w:bookmarkStart w:id="49" w:name="_Toc536698476"/>
+      <w:bookmarkStart w:id="48" w:name="_Toc536698476"/>
+      <w:bookmarkStart w:id="49" w:name="_Toc536698619"/>
       <w:r>
         <w:rPr>
           <w:sz w:val="32"/>
@@ -9133,8 +9121,8 @@
         </w:rPr>
         <w:t xml:space="preserve"> </w:t>
       </w:r>
-      <w:bookmarkStart w:id="54" w:name="_Toc28306"/>
-      <w:bookmarkStart w:id="55" w:name="_Toc16"/>
+      <w:bookmarkStart w:id="54" w:name="_Toc16"/>
+      <w:bookmarkStart w:id="55" w:name="_Toc28306"/>
       <w:r>
         <w:rPr>
           <w:sz w:val="24"/>
@@ -9378,8 +9366,8 @@
           <w:szCs w:val="24"/>
         </w:rPr>
       </w:pPr>
-      <w:bookmarkStart w:id="58" w:name="_Toc17665"/>
-      <w:bookmarkStart w:id="59" w:name="_Toc30347"/>
+      <w:bookmarkStart w:id="58" w:name="_Toc30347"/>
+      <w:bookmarkStart w:id="59" w:name="_Toc17665"/>
       <w:r>
         <w:rPr>
           <w:sz w:val="24"/>
@@ -9575,8 +9563,8 @@
           <w:szCs w:val="28"/>
         </w:rPr>
       </w:pPr>
-      <w:bookmarkStart w:id="64" w:name="_Toc10136"/>
-      <w:bookmarkStart w:id="65" w:name="_Toc30647"/>
+      <w:bookmarkStart w:id="64" w:name="_Toc30647"/>
+      <w:bookmarkStart w:id="65" w:name="_Toc10136"/>
       <w:r>
         <w:rPr>
           <w:b/>
@@ -9821,8 +9809,8 @@
           <w:shd w:val="clear" w:color="auto" w:fill="FFFFFF"/>
         </w:rPr>
       </w:pPr>
-      <w:bookmarkStart w:id="68" w:name="_Toc453541185"/>
-      <w:bookmarkStart w:id="69" w:name="_Toc453648617"/>
+      <w:bookmarkStart w:id="68" w:name="_Toc453648617"/>
+      <w:bookmarkStart w:id="69" w:name="_Toc453541185"/>
       <w:r>
         <w:rPr>
           <w:shd w:val="clear" w:color="auto" w:fill="FFFFFF"/>
@@ -9838,8 +9826,8 @@
           <w:szCs w:val="24"/>
         </w:rPr>
       </w:pPr>
-      <w:bookmarkStart w:id="70" w:name="_Toc7533"/>
-      <w:bookmarkStart w:id="71" w:name="_Toc18269"/>
+      <w:bookmarkStart w:id="70" w:name="_Toc18269"/>
+      <w:bookmarkStart w:id="71" w:name="_Toc7533"/>
       <w:r>
         <w:rPr>
           <w:sz w:val="24"/>
@@ -10023,8 +10011,8 @@
           <w:szCs w:val="24"/>
         </w:rPr>
       </w:pPr>
-      <w:bookmarkStart w:id="80" w:name="_Toc27008"/>
-      <w:bookmarkStart w:id="81" w:name="_Toc9258"/>
+      <w:bookmarkStart w:id="80" w:name="_Toc9258"/>
+      <w:bookmarkStart w:id="81" w:name="_Toc27008"/>
       <w:r>
         <w:rPr>
           <w:rFonts w:ascii="Times New Roman" w:hAnsi="Times New Roman" w:cs="Times New Roman"/>
@@ -10079,8 +10067,8 @@
           <w:szCs w:val="24"/>
         </w:rPr>
       </w:pPr>
-      <w:bookmarkStart w:id="84" w:name="_Toc1008"/>
-      <w:bookmarkStart w:id="85" w:name="_Toc23925"/>
+      <w:bookmarkStart w:id="84" w:name="_Toc23925"/>
+      <w:bookmarkStart w:id="85" w:name="_Toc1008"/>
       <w:r>
         <w:rPr>
           <w:rFonts w:ascii="Times New Roman" w:hAnsi="Times New Roman"/>
@@ -10214,9 +10202,9 @@
         <w:spacing w:before="100" w:beforeAutospacing="1" w:after="0"/>
         <w:jc w:val="center"/>
       </w:pPr>
-      <w:bookmarkStart w:id="90" w:name="_Toc536698490"/>
-      <w:bookmarkStart w:id="91" w:name="_Toc536698347"/>
-      <w:bookmarkStart w:id="92" w:name="_Toc536698633"/>
+      <w:bookmarkStart w:id="90" w:name="_Toc536698633"/>
+      <w:bookmarkStart w:id="91" w:name="_Toc536698490"/>
+      <w:bookmarkStart w:id="92" w:name="_Toc536698347"/>
       <w:r>
         <w:drawing>
           <wp:inline distT="0" distB="0" distL="114300" distR="114300">
@@ -10268,9 +10256,9 @@
       <w:pPr>
         <w:pStyle w:val="100"/>
       </w:pPr>
-      <w:bookmarkStart w:id="93" w:name="_Toc536698491"/>
-      <w:bookmarkStart w:id="94" w:name="_Toc514683852"/>
-      <w:bookmarkStart w:id="95" w:name="_Toc536698634"/>
+      <w:bookmarkStart w:id="93" w:name="_Toc536698634"/>
+      <w:bookmarkStart w:id="94" w:name="_Toc536698491"/>
+      <w:bookmarkStart w:id="95" w:name="_Toc514683852"/>
       <w:r>
         <w:t>Figure4.</w:t>
       </w:r>
@@ -10298,9 +10286,9 @@
       <w:bookmarkEnd w:id="93"/>
       <w:bookmarkEnd w:id="94"/>
       <w:bookmarkEnd w:id="95"/>
-      <w:bookmarkStart w:id="96" w:name="_Toc514683853"/>
-      <w:bookmarkStart w:id="97" w:name="_Toc536698492"/>
-      <w:bookmarkStart w:id="98" w:name="_Toc536698635"/>
+      <w:bookmarkStart w:id="96" w:name="_Toc536698635"/>
+      <w:bookmarkStart w:id="97" w:name="_Toc514683853"/>
+      <w:bookmarkStart w:id="98" w:name="_Toc536698492"/>
     </w:p>
     <w:p>
       <w:pPr>
@@ -10429,8 +10417,8 @@
         <w:pStyle w:val="95"/>
       </w:pPr>
       <w:bookmarkStart w:id="103" w:name="_Toc536698636"/>
-      <w:bookmarkStart w:id="104" w:name="_Toc514683854"/>
-      <w:bookmarkStart w:id="105" w:name="_Toc8733"/>
+      <w:bookmarkStart w:id="104" w:name="_Toc8733"/>
+      <w:bookmarkStart w:id="105" w:name="_Toc514683854"/>
       <w:bookmarkStart w:id="106" w:name="_Toc536698493"/>
       <w:r>
         <w:t xml:space="preserve">4.4.3 </w:t>
@@ -10483,8 +10471,8 @@
       </w:pPr>
       <w:bookmarkStart w:id="107" w:name="_Toc3127"/>
       <w:bookmarkStart w:id="108" w:name="_Toc514683856"/>
-      <w:bookmarkStart w:id="109" w:name="_Toc536698638"/>
-      <w:bookmarkStart w:id="110" w:name="_Toc536698495"/>
+      <w:bookmarkStart w:id="109" w:name="_Toc536698495"/>
+      <w:bookmarkStart w:id="110" w:name="_Toc536698638"/>
       <w:r>
         <w:rPr>
           <w:rStyle w:val="30"/>
@@ -10698,8 +10686,8 @@
       </w:pPr>
       <w:bookmarkStart w:id="117" w:name="_Toc28815"/>
       <w:bookmarkStart w:id="118" w:name="_Toc8469"/>
-      <w:bookmarkStart w:id="119" w:name="_Toc536698642"/>
-      <w:bookmarkStart w:id="120" w:name="_Toc536698499"/>
+      <w:bookmarkStart w:id="119" w:name="_Toc536698499"/>
+      <w:bookmarkStart w:id="120" w:name="_Toc536698642"/>
       <w:r>
         <w:rPr>
           <w:sz w:val="24"/>
@@ -10819,8 +10807,8 @@
           <w:szCs w:val="22"/>
         </w:rPr>
       </w:pPr>
-      <w:bookmarkStart w:id="123" w:name="_Toc14424"/>
-      <w:bookmarkStart w:id="124" w:name="_Toc28046"/>
+      <w:bookmarkStart w:id="123" w:name="_Toc28046"/>
+      <w:bookmarkStart w:id="124" w:name="_Toc14424"/>
       <w:r>
         <w:rPr>
           <w:sz w:val="32"/>
@@ -11239,8 +11227,8 @@
           <w:lang w:eastAsia="en-GB" w:bidi="bn-BD"/>
         </w:rPr>
       </w:pPr>
-      <w:bookmarkStart w:id="138" w:name="_Toc453648638"/>
-      <w:bookmarkStart w:id="139" w:name="_Toc10682"/>
+      <w:bookmarkStart w:id="138" w:name="_Toc10682"/>
+      <w:bookmarkStart w:id="139" w:name="_Toc453648638"/>
       <w:bookmarkStart w:id="140" w:name="_Toc21755"/>
       <w:r>
         <w:rPr>
@@ -11297,10 +11285,10 @@
           <w:lang w:eastAsia="en-GB" w:bidi="bn-BD"/>
         </w:rPr>
       </w:pPr>
-      <w:bookmarkStart w:id="141" w:name="_Toc453648639"/>
-      <w:bookmarkStart w:id="142" w:name="_Toc453541205"/>
-      <w:bookmarkStart w:id="143" w:name="_Toc6325"/>
-      <w:bookmarkStart w:id="144" w:name="_Toc18375"/>
+      <w:bookmarkStart w:id="141" w:name="_Toc453541205"/>
+      <w:bookmarkStart w:id="142" w:name="_Toc453648639"/>
+      <w:bookmarkStart w:id="143" w:name="_Toc18375"/>
+      <w:bookmarkStart w:id="144" w:name="_Toc6325"/>
       <w:r>
         <w:rPr>
           <w:sz w:val="24"/>
@@ -11637,7 +11625,9 @@
                         <a:prstGeom prst="ellipse">
                           <a:avLst/>
                         </a:prstGeom>
-                        <a:noFill/>
+                        <a:solidFill>
+                          <a:srgbClr val="FFFF00"/>
+                        </a:solidFill>
                         <a:ln w="38100">
                           <a:solidFill>
                             <a:schemeClr val="lt1">
@@ -11656,18 +11646,6 @@
                             </a:schemeClr>
                           </a:outerShdw>
                         </a:effectLst>
-                        <a:extLst>
-                          <a:ext uri="{909E8E84-426E-40DD-AFC4-6F175D3DCCD1}">
-                            <a14:hiddenFill xmlns:a14="http://schemas.microsoft.com/office/drawing/2010/main">
-                              <a:solidFill>
-                                <a:schemeClr val="accent1">
-                                  <a:lumMod val="100000"/>
-                                  <a:lumOff val="0"/>
-                                </a:schemeClr>
-                              </a:solidFill>
-                            </a14:hiddenFill>
-                          </a:ext>
-                        </a:extLst>
                       </wps:spPr>
                       <wps:txbx>
                         <w:txbxContent>
@@ -11702,8 +11680,8 @@
           </mc:Choice>
           <mc:Fallback>
             <w:pict>
-              <v:shape id="Oval 28" o:spid="_x0000_s1026" o:spt="3" type="#_x0000_t3" style="position:absolute;left:0pt;margin-left:141.35pt;margin-top:26.75pt;height:30.75pt;width:67.45pt;z-index:251678720;mso-width-relative:page;mso-height-relative:page;" filled="f" stroked="t" coordsize="21600,21600" o:gfxdata="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">
-                <v:fill on="f" focussize="0,0"/>
+              <v:shape id="Oval 28" o:spid="_x0000_s1026" o:spt="3" type="#_x0000_t3" style="position:absolute;left:0pt;margin-left:141.35pt;margin-top:26.75pt;height:30.75pt;width:67.45pt;z-index:251678720;mso-width-relative:page;mso-height-relative:page;" fillcolor="#FFFF00" filled="t" stroked="t" coordsize="21600,21600" o:gfxdata="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">
+                <v:fill on="t" focussize="0,0"/>
                 <v:stroke weight="3pt" color="#F2F2F2 [3201]" joinstyle="round"/>
                 <v:imagedata o:title=""/>
                 <o:lock v:ext="edit" aspectratio="f"/>
@@ -11877,7 +11855,9 @@
                         <a:prstGeom prst="rect">
                           <a:avLst/>
                         </a:prstGeom>
-                        <a:noFill/>
+                        <a:solidFill>
+                          <a:srgbClr val="FFFF00"/>
+                        </a:solidFill>
                         <a:ln w="38100">
                           <a:solidFill>
                             <a:schemeClr val="lt1">
@@ -11896,18 +11876,6 @@
                             </a:schemeClr>
                           </a:outerShdw>
                         </a:effectLst>
-                        <a:extLst>
-                          <a:ext uri="{909E8E84-426E-40DD-AFC4-6F175D3DCCD1}">
-                            <a14:hiddenFill xmlns:a14="http://schemas.microsoft.com/office/drawing/2010/main">
-                              <a:solidFill>
-                                <a:schemeClr val="accent1">
-                                  <a:lumMod val="100000"/>
-                                  <a:lumOff val="0"/>
-                                </a:schemeClr>
-                              </a:solidFill>
-                            </a14:hiddenFill>
-                          </a:ext>
-                        </a:extLst>
                       </wps:spPr>
                       <wps:txbx>
                         <w:txbxContent>
@@ -11915,7 +11883,7 @@
                             <w:pPr>
                               <w:jc w:val="center"/>
                               <w:rPr>
-                                <w:rFonts w:hint="default" w:asciiTheme="majorAscii" w:hAnsiTheme="majorAscii"/>
+                                <w:rFonts w:hint="default" w:ascii="Times New Roman" w:hAnsi="Times New Roman" w:cs="Times New Roman"/>
                                 <w:b w:val="0"/>
                                 <w:bCs/>
                                 <w:sz w:val="20"/>
@@ -11924,7 +11892,7 @@
                             </w:pPr>
                             <w:r>
                               <w:rPr>
-                                <w:rFonts w:hint="default" w:asciiTheme="majorAscii" w:hAnsiTheme="majorAscii"/>
+                                <w:rFonts w:hint="default" w:ascii="Times New Roman" w:hAnsi="Times New Roman" w:cs="Times New Roman"/>
                                 <w:b w:val="0"/>
                                 <w:bCs/>
                                 <w:sz w:val="20"/>
@@ -11934,7 +11902,7 @@
                             </w:r>
                             <w:r>
                               <w:rPr>
-                                <w:rFonts w:hint="default" w:asciiTheme="majorAscii" w:hAnsiTheme="majorAscii"/>
+                                <w:rFonts w:hint="default" w:ascii="Times New Roman" w:hAnsi="Times New Roman" w:cs="Times New Roman"/>
                                 <w:b w:val="0"/>
                                 <w:bCs/>
                                 <w:sz w:val="20"/>
@@ -11945,7 +11913,7 @@
                             </w:r>
                             <w:r>
                               <w:rPr>
-                                <w:rFonts w:hint="default" w:asciiTheme="majorAscii" w:hAnsiTheme="majorAscii"/>
+                                <w:rFonts w:hint="default" w:ascii="Times New Roman" w:hAnsi="Times New Roman" w:cs="Times New Roman"/>
                                 <w:b w:val="0"/>
                                 <w:bCs/>
                                 <w:sz w:val="20"/>
@@ -11967,8 +11935,8 @@
           </mc:Choice>
           <mc:Fallback>
             <w:pict>
-              <v:rect id="Rectangle 30" o:spid="_x0000_s1026" o:spt="1" style="position:absolute;left:0pt;margin-left:34pt;margin-top:14.05pt;height:25.05pt;width:281.7pt;z-index:251748352;mso-width-relative:page;mso-height-relative:page;" filled="f" stroked="t" coordsize="21600,21600" o:gfxdata="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">
-                <v:fill on="f" focussize="0,0"/>
+              <v:rect id="Rectangle 30" o:spid="_x0000_s1026" o:spt="1" style="position:absolute;left:0pt;margin-left:34pt;margin-top:14.05pt;height:25.05pt;width:281.7pt;z-index:251748352;mso-width-relative:page;mso-height-relative:page;" fillcolor="#FFFF00" filled="t" stroked="t" coordsize="21600,21600" o:gfxdata="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">
+                <v:fill on="t" focussize="0,0"/>
                 <v:stroke weight="3pt" color="#F2F2F2 [3201]" miterlimit="8" joinstyle="miter"/>
                 <v:imagedata o:title=""/>
                 <o:lock v:ext="edit" aspectratio="f"/>
@@ -11979,7 +11947,7 @@
                       <w:pPr>
                         <w:jc w:val="center"/>
                         <w:rPr>
-                          <w:rFonts w:hint="default" w:asciiTheme="majorAscii" w:hAnsiTheme="majorAscii"/>
+                          <w:rFonts w:hint="default" w:ascii="Times New Roman" w:hAnsi="Times New Roman" w:cs="Times New Roman"/>
                           <w:b w:val="0"/>
                           <w:bCs/>
                           <w:sz w:val="20"/>
@@ -11988,7 +11956,7 @@
                       </w:pPr>
                       <w:r>
                         <w:rPr>
-                          <w:rFonts w:hint="default" w:asciiTheme="majorAscii" w:hAnsiTheme="majorAscii"/>
+                          <w:rFonts w:hint="default" w:ascii="Times New Roman" w:hAnsi="Times New Roman" w:cs="Times New Roman"/>
                           <w:b w:val="0"/>
                           <w:bCs/>
                           <w:sz w:val="20"/>
@@ -11998,7 +11966,7 @@
                       </w:r>
                       <w:r>
                         <w:rPr>
-                          <w:rFonts w:hint="default" w:asciiTheme="majorAscii" w:hAnsiTheme="majorAscii"/>
+                          <w:rFonts w:hint="default" w:ascii="Times New Roman" w:hAnsi="Times New Roman" w:cs="Times New Roman"/>
                           <w:b w:val="0"/>
                           <w:bCs/>
                           <w:sz w:val="20"/>
@@ -12009,7 +11977,7 @@
                       </w:r>
                       <w:r>
                         <w:rPr>
-                          <w:rFonts w:hint="default" w:asciiTheme="majorAscii" w:hAnsiTheme="majorAscii"/>
+                          <w:rFonts w:hint="default" w:ascii="Times New Roman" w:hAnsi="Times New Roman" w:cs="Times New Roman"/>
                           <w:b w:val="0"/>
                           <w:bCs/>
                           <w:sz w:val="20"/>
@@ -12153,7 +12121,9 @@
                         <a:prstGeom prst="rect">
                           <a:avLst/>
                         </a:prstGeom>
-                        <a:noFill/>
+                        <a:solidFill>
+                          <a:srgbClr val="FFFF00"/>
+                        </a:solidFill>
                         <a:ln w="38100">
                           <a:solidFill>
                             <a:schemeClr val="lt1">
@@ -12172,18 +12142,6 @@
                             </a:schemeClr>
                           </a:outerShdw>
                         </a:effectLst>
-                        <a:extLst>
-                          <a:ext uri="{909E8E84-426E-40DD-AFC4-6F175D3DCCD1}">
-                            <a14:hiddenFill xmlns:a14="http://schemas.microsoft.com/office/drawing/2010/main">
-                              <a:solidFill>
-                                <a:schemeClr val="accent1">
-                                  <a:lumMod val="100000"/>
-                                  <a:lumOff val="0"/>
-                                </a:schemeClr>
-                              </a:solidFill>
-                            </a14:hiddenFill>
-                          </a:ext>
-                        </a:extLst>
                       </wps:spPr>
                       <wps:txbx>
                         <w:txbxContent>
@@ -12194,8 +12152,8 @@
                                 <w:rFonts w:hint="default" w:asciiTheme="majorAscii" w:hAnsiTheme="majorAscii"/>
                                 <w:b w:val="0"/>
                                 <w:bCs/>
-                                <w:sz w:val="20"/>
-                                <w:szCs w:val="20"/>
+                                <w:sz w:val="21"/>
+                                <w:szCs w:val="21"/>
                               </w:rPr>
                             </w:pPr>
                             <w:r>
@@ -12203,8 +12161,8 @@
                                 <w:rFonts w:hint="default" w:asciiTheme="majorAscii" w:hAnsiTheme="majorAscii"/>
                                 <w:b w:val="0"/>
                                 <w:bCs/>
-                                <w:sz w:val="20"/>
-                                <w:szCs w:val="20"/>
+                                <w:sz w:val="21"/>
+                                <w:szCs w:val="21"/>
                               </w:rPr>
                               <w:t>Log in to the Ipfs network via file hash and enter file hash</w:t>
                             </w:r>
@@ -12222,8 +12180,8 @@
           </mc:Choice>
           <mc:Fallback>
             <w:pict>
-              <v:rect id="Rectangle 30" o:spid="_x0000_s1026" o:spt="1" style="position:absolute;left:0pt;margin-left:31.15pt;margin-top:1.05pt;height:25.05pt;width:281.7pt;z-index:251679744;mso-width-relative:page;mso-height-relative:page;" filled="f" stroked="t" coordsize="21600,21600" o:gfxdata="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">
-                <v:fill on="f" focussize="0,0"/>
+              <v:rect id="Rectangle 30" o:spid="_x0000_s1026" o:spt="1" style="position:absolute;left:0pt;margin-left:31.15pt;margin-top:1.05pt;height:25.05pt;width:281.7pt;z-index:251679744;mso-width-relative:page;mso-height-relative:page;" fillcolor="#FFFF00" filled="t" stroked="t" coordsize="21600,21600" o:gfxdata="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">
+                <v:fill on="t" focussize="0,0"/>
                 <v:stroke weight="3pt" color="#F2F2F2 [3201]" miterlimit="8" joinstyle="miter"/>
                 <v:imagedata o:title=""/>
                 <o:lock v:ext="edit" aspectratio="f"/>
@@ -12237,8 +12195,8 @@
                           <w:rFonts w:hint="default" w:asciiTheme="majorAscii" w:hAnsiTheme="majorAscii"/>
                           <w:b w:val="0"/>
                           <w:bCs/>
-                          <w:sz w:val="20"/>
-                          <w:szCs w:val="20"/>
+                          <w:sz w:val="21"/>
+                          <w:szCs w:val="21"/>
                         </w:rPr>
                       </w:pPr>
                       <w:r>
@@ -12246,8 +12204,8 @@
                           <w:rFonts w:hint="default" w:asciiTheme="majorAscii" w:hAnsiTheme="majorAscii"/>
                           <w:b w:val="0"/>
                           <w:bCs/>
-                          <w:sz w:val="20"/>
-                          <w:szCs w:val="20"/>
+                          <w:sz w:val="21"/>
+                          <w:szCs w:val="21"/>
                         </w:rPr>
                         <w:t>Log in to the Ipfs network via file hash and enter file hash</w:t>
                       </w:r>
@@ -12427,7 +12385,9 @@
                         <a:prstGeom prst="flowChartDecision">
                           <a:avLst/>
                         </a:prstGeom>
-                        <a:noFill/>
+                        <a:solidFill>
+                          <a:srgbClr val="FFFF00"/>
+                        </a:solidFill>
                         <a:ln w="38100">
                           <a:solidFill>
                             <a:schemeClr val="lt1">
@@ -12446,18 +12406,6 @@
                             </a:schemeClr>
                           </a:outerShdw>
                         </a:effectLst>
-                        <a:extLst>
-                          <a:ext uri="{909E8E84-426E-40DD-AFC4-6F175D3DCCD1}">
-                            <a14:hiddenFill xmlns:a14="http://schemas.microsoft.com/office/drawing/2010/main">
-                              <a:solidFill>
-                                <a:schemeClr val="accent1">
-                                  <a:lumMod val="100000"/>
-                                  <a:lumOff val="0"/>
-                                </a:schemeClr>
-                              </a:solidFill>
-                            </a14:hiddenFill>
-                          </a:ext>
-                        </a:extLst>
                       </wps:spPr>
                       <wps:txbx>
                         <w:txbxContent>
@@ -12501,8 +12449,8 @@
           </mc:Choice>
           <mc:Fallback>
             <w:pict>
-              <v:shape id="AutoShape 31" o:spid="_x0000_s1026" o:spt="110" type="#_x0000_t110" style="position:absolute;left:0pt;margin-left:8.8pt;margin-top:24.5pt;height:151.85pt;width:326.3pt;z-index:251681792;mso-width-relative:page;mso-height-relative:page;" filled="f" stroked="t" coordsize="21600,21600" o:gfxdata="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">
-                <v:fill on="f" focussize="0,0"/>
+              <v:shape id="AutoShape 31" o:spid="_x0000_s1026" o:spt="110" type="#_x0000_t110" style="position:absolute;left:0pt;margin-left:8.8pt;margin-top:24.5pt;height:151.85pt;width:326.3pt;z-index:251681792;mso-width-relative:page;mso-height-relative:page;" fillcolor="#FFFF00" filled="t" stroked="t" coordsize="21600,21600" o:gfxdata="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">
+                <v:fill on="t" focussize="0,0"/>
                 <v:stroke weight="3pt" color="#F2F2F2 [3201]" miterlimit="8" joinstyle="miter"/>
                 <v:imagedata o:title=""/>
                 <o:lock v:ext="edit" aspectratio="f"/>
@@ -12864,7 +12812,9 @@
                         <a:prstGeom prst="rect">
                           <a:avLst/>
                         </a:prstGeom>
-                        <a:noFill/>
+                        <a:solidFill>
+                          <a:srgbClr val="FFFF00"/>
+                        </a:solidFill>
                         <a:ln w="38100">
                           <a:solidFill>
                             <a:schemeClr val="lt1">
@@ -12883,18 +12833,6 @@
                             </a:schemeClr>
                           </a:outerShdw>
                         </a:effectLst>
-                        <a:extLst>
-                          <a:ext uri="{909E8E84-426E-40DD-AFC4-6F175D3DCCD1}">
-                            <a14:hiddenFill xmlns:a14="http://schemas.microsoft.com/office/drawing/2010/main">
-                              <a:solidFill>
-                                <a:schemeClr val="accent1">
-                                  <a:lumMod val="100000"/>
-                                  <a:lumOff val="0"/>
-                                </a:schemeClr>
-                              </a:solidFill>
-                            </a14:hiddenFill>
-                          </a:ext>
-                        </a:extLst>
                       </wps:spPr>
                       <wps:txbx>
                         <w:txbxContent>
@@ -12931,8 +12869,8 @@
           </mc:Choice>
           <mc:Fallback>
             <w:pict>
-              <v:rect id="Rectangle 30" o:spid="_x0000_s1026" o:spt="1" style="position:absolute;left:0pt;margin-left:327.4pt;margin-top:21.15pt;height:25.05pt;width:175pt;z-index:251751424;mso-width-relative:page;mso-height-relative:page;" filled="f" stroked="t" coordsize="21600,21600" o:gfxdata="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">
-                <v:fill on="f" focussize="0,0"/>
+              <v:rect id="Rectangle 30" o:spid="_x0000_s1026" o:spt="1" style="position:absolute;left:0pt;margin-left:327.4pt;margin-top:21.15pt;height:25.05pt;width:175pt;z-index:251751424;mso-width-relative:page;mso-height-relative:page;" fillcolor="#FFFF00" filled="t" stroked="t" coordsize="21600,21600" o:gfxdata="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">
+                <v:fill on="t" focussize="0,0"/>
                 <v:stroke weight="3pt" color="#F2F2F2 [3201]" miterlimit="8" joinstyle="miter"/>
                 <v:imagedata o:title=""/>
                 <o:lock v:ext="edit" aspectratio="f"/>
@@ -13016,7 +12954,9 @@
                         <a:prstGeom prst="rect">
                           <a:avLst/>
                         </a:prstGeom>
-                        <a:noFill/>
+                        <a:solidFill>
+                          <a:srgbClr val="FFFF00"/>
+                        </a:solidFill>
                         <a:ln w="38100">
                           <a:solidFill>
                             <a:schemeClr val="lt1">
@@ -13035,18 +12975,6 @@
                             </a:schemeClr>
                           </a:outerShdw>
                         </a:effectLst>
-                        <a:extLst>
-                          <a:ext uri="{909E8E84-426E-40DD-AFC4-6F175D3DCCD1}">
-                            <a14:hiddenFill xmlns:a14="http://schemas.microsoft.com/office/drawing/2010/main">
-                              <a:solidFill>
-                                <a:schemeClr val="accent1">
-                                  <a:lumMod val="100000"/>
-                                  <a:lumOff val="0"/>
-                                </a:schemeClr>
-                              </a:solidFill>
-                            </a14:hiddenFill>
-                          </a:ext>
-                        </a:extLst>
                       </wps:spPr>
                       <wps:txbx>
                         <w:txbxContent>
@@ -13083,8 +13011,8 @@
           </mc:Choice>
           <mc:Fallback>
             <w:pict>
-              <v:rect id="Rectangle 30" o:spid="_x0000_s1026" o:spt="1" style="position:absolute;left:0pt;margin-left:85.25pt;margin-top:3.15pt;height:25.05pt;width:175pt;z-index:251752448;mso-width-relative:page;mso-height-relative:page;" filled="f" stroked="t" coordsize="21600,21600" o:gfxdata="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">
-                <v:fill on="f" focussize="0,0"/>
+              <v:rect id="Rectangle 30" o:spid="_x0000_s1026" o:spt="1" style="position:absolute;left:0pt;margin-left:85.25pt;margin-top:3.15pt;height:25.05pt;width:175pt;z-index:251752448;mso-width-relative:page;mso-height-relative:page;" fillcolor="#FFFF00" filled="t" stroked="t" coordsize="21600,21600" o:gfxdata="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">
+                <v:fill on="t" focussize="0,0"/>
                 <v:stroke weight="3pt" color="#F2F2F2 [3201]" miterlimit="8" joinstyle="miter"/>
                 <v:imagedata o:title=""/>
                 <o:lock v:ext="edit" aspectratio="f"/>
@@ -13324,7 +13252,9 @@
                         <a:prstGeom prst="ellipse">
                           <a:avLst/>
                         </a:prstGeom>
-                        <a:noFill/>
+                        <a:solidFill>
+                          <a:srgbClr val="FFFF00"/>
+                        </a:solidFill>
                         <a:ln w="38100">
                           <a:solidFill>
                             <a:schemeClr val="lt1">
@@ -13343,18 +13273,6 @@
                             </a:schemeClr>
                           </a:outerShdw>
                         </a:effectLst>
-                        <a:extLst>
-                          <a:ext uri="{909E8E84-426E-40DD-AFC4-6F175D3DCCD1}">
-                            <a14:hiddenFill xmlns:a14="http://schemas.microsoft.com/office/drawing/2010/main">
-                              <a:solidFill>
-                                <a:schemeClr val="accent1">
-                                  <a:lumMod val="100000"/>
-                                  <a:lumOff val="0"/>
-                                </a:schemeClr>
-                              </a:solidFill>
-                            </a14:hiddenFill>
-                          </a:ext>
-                        </a:extLst>
                       </wps:spPr>
                       <wps:txbx>
                         <w:txbxContent>
@@ -13388,8 +13306,8 @@
           </mc:Choice>
           <mc:Fallback>
             <w:pict>
-              <v:shape id="Oval 48" o:spid="_x0000_s1026" o:spt="3" type="#_x0000_t3" style="position:absolute;left:0pt;margin-left:128.85pt;margin-top:3.05pt;height:30.75pt;width:88.2pt;mso-position-horizontal-relative:margin;z-index:251683840;mso-width-relative:page;mso-height-relative:page;" filled="f" stroked="t" coordsize="21600,21600" o:gfxdata="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">
-                <v:fill on="f" focussize="0,0"/>
+              <v:shape id="Oval 48" o:spid="_x0000_s1026" o:spt="3" type="#_x0000_t3" style="position:absolute;left:0pt;margin-left:128.85pt;margin-top:3.05pt;height:30.75pt;width:88.2pt;mso-position-horizontal-relative:margin;z-index:251683840;mso-width-relative:page;mso-height-relative:page;" fillcolor="#FFFF00" filled="t" stroked="t" coordsize="21600,21600" o:gfxdata="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">
+                <v:fill on="t" focussize="0,0"/>
                 <v:stroke weight="3pt" color="#F2F2F2 [3201]" joinstyle="round"/>
                 <v:imagedata o:title=""/>
                 <o:lock v:ext="edit" aspectratio="f"/>
@@ -13536,7 +13454,9 @@
                         <a:prstGeom prst="ellipse">
                           <a:avLst/>
                         </a:prstGeom>
-                        <a:noFill/>
+                        <a:solidFill>
+                          <a:srgbClr val="FFFF00"/>
+                        </a:solidFill>
                         <a:ln w="38100">
                           <a:solidFill>
                             <a:schemeClr val="lt1">
@@ -13555,18 +13475,6 @@
                             </a:schemeClr>
                           </a:outerShdw>
                         </a:effectLst>
-                        <a:extLst>
-                          <a:ext uri="{909E8E84-426E-40DD-AFC4-6F175D3DCCD1}">
-                            <a14:hiddenFill xmlns:a14="http://schemas.microsoft.com/office/drawing/2010/main">
-                              <a:solidFill>
-                                <a:schemeClr val="accent1">
-                                  <a:lumMod val="100000"/>
-                                  <a:lumOff val="0"/>
-                                </a:schemeClr>
-                              </a:solidFill>
-                            </a14:hiddenFill>
-                          </a:ext>
-                        </a:extLst>
                       </wps:spPr>
                       <wps:txbx>
                         <w:txbxContent>
@@ -13601,8 +13509,8 @@
           </mc:Choice>
           <mc:Fallback>
             <w:pict>
-              <v:shape id="Oval 28" o:spid="_x0000_s1026" o:spt="3" type="#_x0000_t3" style="position:absolute;left:0pt;margin-left:168pt;margin-top:6.45pt;height:30.75pt;width:67.45pt;z-index:251742208;mso-width-relative:page;mso-height-relative:page;" filled="f" stroked="t" coordsize="21600,21600" o:gfxdata="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">
-                <v:fill on="f" focussize="0,0"/>
+              <v:shape id="Oval 28" o:spid="_x0000_s1026" o:spt="3" type="#_x0000_t3" style="position:absolute;left:0pt;margin-left:168pt;margin-top:6.45pt;height:30.75pt;width:67.45pt;z-index:251742208;mso-width-relative:page;mso-height-relative:page;" fillcolor="#FFFF00" filled="t" stroked="t" coordsize="21600,21600" o:gfxdata="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">
+                <v:fill on="t" focussize="0,0"/>
                 <v:stroke weight="3pt" color="#F2F2F2 [3201]" joinstyle="round"/>
                 <v:imagedata o:title=""/>
                 <o:lock v:ext="edit" aspectratio="f"/>
@@ -13762,7 +13670,9 @@
                         <a:prstGeom prst="rect">
                           <a:avLst/>
                         </a:prstGeom>
-                        <a:noFill/>
+                        <a:solidFill>
+                          <a:srgbClr val="FFFF00"/>
+                        </a:solidFill>
                         <a:ln w="38100">
                           <a:solidFill>
                             <a:schemeClr val="lt1">
@@ -13781,18 +13691,6 @@
                             </a:schemeClr>
                           </a:outerShdw>
                         </a:effectLst>
-                        <a:extLst>
-                          <a:ext uri="{909E8E84-426E-40DD-AFC4-6F175D3DCCD1}">
-                            <a14:hiddenFill xmlns:a14="http://schemas.microsoft.com/office/drawing/2010/main">
-                              <a:solidFill>
-                                <a:schemeClr val="accent1">
-                                  <a:lumMod val="100000"/>
-                                  <a:lumOff val="0"/>
-                                </a:schemeClr>
-                              </a:solidFill>
-                            </a14:hiddenFill>
-                          </a:ext>
-                        </a:extLst>
                       </wps:spPr>
                       <wps:txbx>
                         <w:txbxContent>
@@ -13829,8 +13727,8 @@
           </mc:Choice>
           <mc:Fallback>
             <w:pict>
-              <v:rect id="Rectangle 30" o:spid="_x0000_s1026" o:spt="1" style="position:absolute;left:0pt;margin-left:29.5pt;margin-top:9.4pt;height:25.05pt;width:380.9pt;z-index:251743232;mso-width-relative:page;mso-height-relative:page;" filled="f" stroked="t" coordsize="21600,21600" o:gfxdata="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">
-                <v:fill on="f" focussize="0,0"/>
+              <v:rect id="Rectangle 30" o:spid="_x0000_s1026" o:spt="1" style="position:absolute;left:0pt;margin-left:29.5pt;margin-top:9.4pt;height:25.05pt;width:380.9pt;z-index:251743232;mso-width-relative:page;mso-height-relative:page;" fillcolor="#FFFF00" filled="t" stroked="t" coordsize="21600,21600" o:gfxdata="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">
+                <v:fill on="t" focussize="0,0"/>
                 <v:stroke weight="3pt" color="#F2F2F2 [3201]" miterlimit="8" joinstyle="miter"/>
                 <v:imagedata o:title=""/>
                 <o:lock v:ext="edit" aspectratio="f"/>
@@ -14065,7 +13963,9 @@
                         <a:prstGeom prst="flowChartDecision">
                           <a:avLst/>
                         </a:prstGeom>
-                        <a:noFill/>
+                        <a:solidFill>
+                          <a:srgbClr val="FFFF00"/>
+                        </a:solidFill>
                         <a:ln w="38100">
                           <a:solidFill>
                             <a:schemeClr val="lt1">
@@ -14084,18 +13984,6 @@
                             </a:schemeClr>
                           </a:outerShdw>
                         </a:effectLst>
-                        <a:extLst>
-                          <a:ext uri="{909E8E84-426E-40DD-AFC4-6F175D3DCCD1}">
-                            <a14:hiddenFill xmlns:a14="http://schemas.microsoft.com/office/drawing/2010/main">
-                              <a:solidFill>
-                                <a:schemeClr val="accent1">
-                                  <a:lumMod val="100000"/>
-                                  <a:lumOff val="0"/>
-                                </a:schemeClr>
-                              </a:solidFill>
-                            </a14:hiddenFill>
-                          </a:ext>
-                        </a:extLst>
                       </wps:spPr>
                       <wps:txbx>
                         <w:txbxContent>
@@ -14117,8 +14005,8 @@
           </mc:Choice>
           <mc:Fallback>
             <w:pict>
-              <v:shape id="AutoShape 31" o:spid="_x0000_s1026" o:spt="110" type="#_x0000_t110" style="position:absolute;left:0pt;margin-left:115.5pt;margin-top:9.4pt;height:109.5pt;width:175.6pt;z-index:251744256;mso-width-relative:page;mso-height-relative:page;" filled="f" stroked="t" coordsize="21600,21600" o:gfxdata="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">
-                <v:fill on="f" focussize="0,0"/>
+              <v:shape id="AutoShape 31" o:spid="_x0000_s1026" o:spt="110" type="#_x0000_t110" style="position:absolute;left:0pt;margin-left:115.5pt;margin-top:9.4pt;height:109.5pt;width:175.6pt;z-index:251744256;mso-width-relative:page;mso-height-relative:page;" fillcolor="#FFFF00" filled="t" stroked="t" coordsize="21600,21600" o:gfxdata="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">
+                <v:fill on="t" focussize="0,0"/>
                 <v:stroke weight="3pt" color="#F2F2F2 [3201]" miterlimit="8" joinstyle="miter"/>
                 <v:imagedata o:title=""/>
                 <o:lock v:ext="edit" aspectratio="f"/>
@@ -14220,7 +14108,9 @@
                         <a:prstGeom prst="rect">
                           <a:avLst/>
                         </a:prstGeom>
-                        <a:noFill/>
+                        <a:solidFill>
+                          <a:srgbClr val="FFFF00"/>
+                        </a:solidFill>
                         <a:ln w="38100">
                           <a:solidFill>
                             <a:schemeClr val="lt1">
@@ -14239,18 +14129,6 @@
                             </a:schemeClr>
                           </a:outerShdw>
                         </a:effectLst>
-                        <a:extLst>
-                          <a:ext uri="{909E8E84-426E-40DD-AFC4-6F175D3DCCD1}">
-                            <a14:hiddenFill xmlns:a14="http://schemas.microsoft.com/office/drawing/2010/main">
-                              <a:solidFill>
-                                <a:schemeClr val="accent1">
-                                  <a:lumMod val="100000"/>
-                                  <a:lumOff val="0"/>
-                                </a:schemeClr>
-                              </a:solidFill>
-                            </a14:hiddenFill>
-                          </a:ext>
-                        </a:extLst>
                       </wps:spPr>
                       <wps:txbx>
                         <w:txbxContent>
@@ -14287,8 +14165,8 @@
           </mc:Choice>
           <mc:Fallback>
             <w:pict>
-              <v:rect id="Rectangle 30" o:spid="_x0000_s1026" o:spt="1" style="position:absolute;left:0pt;margin-left:358.1pt;margin-top:1.25pt;height:25.05pt;width:118.45pt;z-index:251756544;mso-width-relative:page;mso-height-relative:page;" filled="f" stroked="t" coordsize="21600,21600" o:gfxdata="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">
-                <v:fill on="f" focussize="0,0"/>
+              <v:rect id="Rectangle 30" o:spid="_x0000_s1026" o:spt="1" style="position:absolute;left:0pt;margin-left:358.1pt;margin-top:1.25pt;height:25.05pt;width:118.45pt;z-index:251756544;mso-width-relative:page;mso-height-relative:page;" fillcolor="#FFFF00" filled="t" stroked="t" coordsize="21600,21600" o:gfxdata="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">
+                <v:fill on="t" focussize="0,0"/>
                 <v:stroke weight="3pt" color="#F2F2F2 [3201]" miterlimit="8" joinstyle="miter"/>
                 <v:imagedata o:title=""/>
                 <o:lock v:ext="edit" aspectratio="f"/>
@@ -14556,7 +14434,9 @@
                         <a:prstGeom prst="flowChartDecision">
                           <a:avLst/>
                         </a:prstGeom>
-                        <a:noFill/>
+                        <a:solidFill>
+                          <a:srgbClr val="FFFF00"/>
+                        </a:solidFill>
                         <a:ln w="38100">
                           <a:solidFill>
                             <a:schemeClr val="lt1">
@@ -14575,18 +14455,6 @@
                             </a:schemeClr>
                           </a:outerShdw>
                         </a:effectLst>
-                        <a:extLst>
-                          <a:ext uri="{909E8E84-426E-40DD-AFC4-6F175D3DCCD1}">
-                            <a14:hiddenFill xmlns:a14="http://schemas.microsoft.com/office/drawing/2010/main">
-                              <a:solidFill>
-                                <a:schemeClr val="accent1">
-                                  <a:lumMod val="100000"/>
-                                  <a:lumOff val="0"/>
-                                </a:schemeClr>
-                              </a:solidFill>
-                            </a14:hiddenFill>
-                          </a:ext>
-                        </a:extLst>
                       </wps:spPr>
                       <wps:txbx>
                         <w:txbxContent>
@@ -14608,8 +14476,8 @@
           </mc:Choice>
           <mc:Fallback>
             <w:pict>
-              <v:shape id="AutoShape 31" o:spid="_x0000_s1026" o:spt="110" type="#_x0000_t110" style="position:absolute;left:0pt;margin-left:119.95pt;margin-top:22.05pt;height:109.5pt;width:175.6pt;z-index:251758592;mso-width-relative:page;mso-height-relative:page;" filled="f" stroked="t" coordsize="21600,21600" o:gfxdata="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">
-                <v:fill on="f" focussize="0,0"/>
+              <v:shape id="AutoShape 31" o:spid="_x0000_s1026" o:spt="110" type="#_x0000_t110" style="position:absolute;left:0pt;margin-left:119.95pt;margin-top:22.05pt;height:109.5pt;width:175.6pt;z-index:251758592;mso-width-relative:page;mso-height-relative:page;" fillcolor="#FFFF00" filled="t" stroked="t" coordsize="21600,21600" o:gfxdata="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">
+                <v:fill on="t" focussize="0,0"/>
                 <v:stroke weight="3pt" color="#F2F2F2 [3201]" miterlimit="8" joinstyle="miter"/>
                 <v:imagedata o:title=""/>
                 <o:lock v:ext="edit" aspectratio="f"/>
@@ -14768,7 +14636,9 @@
                         <a:prstGeom prst="rect">
                           <a:avLst/>
                         </a:prstGeom>
-                        <a:noFill/>
+                        <a:solidFill>
+                          <a:srgbClr val="FFFF00"/>
+                        </a:solidFill>
                         <a:ln w="38100">
                           <a:solidFill>
                             <a:schemeClr val="lt1">
@@ -14787,18 +14657,6 @@
                             </a:schemeClr>
                           </a:outerShdw>
                         </a:effectLst>
-                        <a:extLst>
-                          <a:ext uri="{909E8E84-426E-40DD-AFC4-6F175D3DCCD1}">
-                            <a14:hiddenFill xmlns:a14="http://schemas.microsoft.com/office/drawing/2010/main">
-                              <a:solidFill>
-                                <a:schemeClr val="accent1">
-                                  <a:lumMod val="100000"/>
-                                  <a:lumOff val="0"/>
-                                </a:schemeClr>
-                              </a:solidFill>
-                            </a14:hiddenFill>
-                          </a:ext>
-                        </a:extLst>
                       </wps:spPr>
                       <wps:txbx>
                         <w:txbxContent>
@@ -14835,8 +14693,8 @@
           </mc:Choice>
           <mc:Fallback>
             <w:pict>
-              <v:rect id="Rectangle 30" o:spid="_x0000_s1026" o:spt="1" style="position:absolute;left:0pt;margin-left:358.4pt;margin-top:16.4pt;height:25.05pt;width:118.45pt;z-index:251759616;mso-width-relative:page;mso-height-relative:page;" filled="f" stroked="t" coordsize="21600,21600" o:gfxdata="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">
-                <v:fill on="f" focussize="0,0"/>
+              <v:rect id="Rectangle 30" o:spid="_x0000_s1026" o:spt="1" style="position:absolute;left:0pt;margin-left:358.4pt;margin-top:16.4pt;height:25.05pt;width:118.45pt;z-index:251759616;mso-width-relative:page;mso-height-relative:page;" fillcolor="#FFFF00" filled="t" stroked="t" coordsize="21600,21600" o:gfxdata="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">
+                <v:fill on="t" focussize="0,0"/>
                 <v:stroke weight="3pt" color="#F2F2F2 [3201]" miterlimit="8" joinstyle="miter"/>
                 <v:imagedata o:title=""/>
                 <o:lock v:ext="edit" aspectratio="f"/>
@@ -14987,6 +14845,8 @@
           <w:szCs w:val="24"/>
         </w:rPr>
       </w:pPr>
+      <w:bookmarkStart w:id="233" w:name="_GoBack"/>
+      <w:bookmarkEnd w:id="233"/>
       <w:r>
         <w:rPr>
           <w:rFonts w:ascii="Times New Roman" w:hAnsi="Times New Roman" w:cs="Times New Roman"/>
@@ -15025,7 +14885,9 @@
                         <a:prstGeom prst="rect">
                           <a:avLst/>
                         </a:prstGeom>
-                        <a:noFill/>
+                        <a:solidFill>
+                          <a:srgbClr val="FFFF00"/>
+                        </a:solidFill>
                         <a:ln w="38100">
                           <a:solidFill>
                             <a:schemeClr val="lt1">
@@ -15044,18 +14906,6 @@
                             </a:schemeClr>
                           </a:outerShdw>
                         </a:effectLst>
-                        <a:extLst>
-                          <a:ext uri="{909E8E84-426E-40DD-AFC4-6F175D3DCCD1}">
-                            <a14:hiddenFill xmlns:a14="http://schemas.microsoft.com/office/drawing/2010/main">
-                              <a:solidFill>
-                                <a:schemeClr val="accent1">
-                                  <a:lumMod val="100000"/>
-                                  <a:lumOff val="0"/>
-                                </a:schemeClr>
-                              </a:solidFill>
-                            </a14:hiddenFill>
-                          </a:ext>
-                        </a:extLst>
                       </wps:spPr>
                       <wps:txbx>
                         <w:txbxContent>
@@ -15092,8 +14942,8 @@
           </mc:Choice>
           <mc:Fallback>
             <w:pict>
-              <v:rect id="Rectangle 30" o:spid="_x0000_s1026" o:spt="1" style="position:absolute;left:0pt;margin-left:148.35pt;margin-top:7.05pt;height:25.05pt;width:118.45pt;z-index:251760640;mso-width-relative:page;mso-height-relative:page;" filled="f" stroked="t" coordsize="21600,21600" o:gfxdata="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">
-                <v:fill on="f" focussize="0,0"/>
+              <v:rect id="Rectangle 30" o:spid="_x0000_s1026" o:spt="1" style="position:absolute;left:0pt;margin-left:148.35pt;margin-top:7.05pt;height:25.05pt;width:118.45pt;z-index:251760640;mso-width-relative:page;mso-height-relative:page;" fillcolor="#FFFF00" filled="t" stroked="t" coordsize="21600,21600" o:gfxdata="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">
+                <v:fill on="t" focussize="0,0"/>
                 <v:stroke weight="3pt" color="#F2F2F2 [3201]" miterlimit="8" joinstyle="miter"/>
                 <v:imagedata o:title=""/>
                 <o:lock v:ext="edit" aspectratio="f"/>
@@ -15258,7 +15108,9 @@
                         <a:prstGeom prst="ellipse">
                           <a:avLst/>
                         </a:prstGeom>
-                        <a:noFill/>
+                        <a:solidFill>
+                          <a:srgbClr val="FFFF00"/>
+                        </a:solidFill>
                         <a:ln w="38100">
                           <a:solidFill>
                             <a:schemeClr val="lt1">
@@ -15277,18 +15129,6 @@
                             </a:schemeClr>
                           </a:outerShdw>
                         </a:effectLst>
-                        <a:extLst>
-                          <a:ext uri="{909E8E84-426E-40DD-AFC4-6F175D3DCCD1}">
-                            <a14:hiddenFill xmlns:a14="http://schemas.microsoft.com/office/drawing/2010/main">
-                              <a:solidFill>
-                                <a:schemeClr val="accent1">
-                                  <a:lumMod val="100000"/>
-                                  <a:lumOff val="0"/>
-                                </a:schemeClr>
-                              </a:solidFill>
-                            </a14:hiddenFill>
-                          </a:ext>
-                        </a:extLst>
                       </wps:spPr>
                       <wps:txbx>
                         <w:txbxContent>
@@ -15322,8 +15162,8 @@
           </mc:Choice>
           <mc:Fallback>
             <w:pict>
-              <v:shape id="Oval 48" o:spid="_x0000_s1026" o:spt="3" type="#_x0000_t3" style="position:absolute;left:0pt;margin-left:162.15pt;margin-top:1.25pt;height:30.75pt;width:88.2pt;mso-position-horizontal-relative:margin;z-index:251745280;mso-width-relative:page;mso-height-relative:page;" filled="f" stroked="t" coordsize="21600,21600" o:gfxdata="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">
-                <v:fill on="f" focussize="0,0"/>
+              <v:shape id="Oval 48" o:spid="_x0000_s1026" o:spt="3" type="#_x0000_t3" style="position:absolute;left:0pt;margin-left:162.15pt;margin-top:1.25pt;height:30.75pt;width:88.2pt;mso-position-horizontal-relative:margin;z-index:251745280;mso-width-relative:page;mso-height-relative:page;" fillcolor="#FFFF00" filled="t" stroked="t" coordsize="21600,21600" o:gfxdata="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">
+                <v:fill on="t" focussize="0,0"/>
                 <v:stroke weight="3pt" color="#F2F2F2 [3201]" joinstyle="round"/>
                 <v:imagedata o:title=""/>
                 <o:lock v:ext="edit" aspectratio="f"/>
@@ -15469,7 +15309,9 @@
                         <a:prstGeom prst="ellipse">
                           <a:avLst/>
                         </a:prstGeom>
-                        <a:noFill/>
+                        <a:solidFill>
+                          <a:srgbClr val="FFFF00"/>
+                        </a:solidFill>
                         <a:ln w="38100">
                           <a:solidFill>
                             <a:schemeClr val="lt1">
@@ -15488,18 +15330,6 @@
                             </a:schemeClr>
                           </a:outerShdw>
                         </a:effectLst>
-                        <a:extLst>
-                          <a:ext uri="{909E8E84-426E-40DD-AFC4-6F175D3DCCD1}">
-                            <a14:hiddenFill xmlns:a14="http://schemas.microsoft.com/office/drawing/2010/main">
-                              <a:solidFill>
-                                <a:schemeClr val="accent1">
-                                  <a:lumMod val="100000"/>
-                                  <a:lumOff val="0"/>
-                                </a:schemeClr>
-                              </a:solidFill>
-                            </a14:hiddenFill>
-                          </a:ext>
-                        </a:extLst>
                       </wps:spPr>
                       <wps:txbx>
                         <w:txbxContent>
@@ -15536,8 +15366,8 @@
           </mc:Choice>
           <mc:Fallback>
             <w:pict>
-              <v:shape id="Oval 28" o:spid="_x0000_s1026" o:spt="3" type="#_x0000_t3" style="position:absolute;left:0pt;margin-left:183.85pt;margin-top:13.95pt;height:30.75pt;width:67.45pt;z-index:251715584;mso-width-relative:page;mso-height-relative:page;" filled="f" stroked="t" coordsize="21600,21600" o:gfxdata="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">
-                <v:fill on="f" focussize="0,0"/>
+              <v:shape id="Oval 28" o:spid="_x0000_s1026" o:spt="3" type="#_x0000_t3" style="position:absolute;left:0pt;margin-left:183.85pt;margin-top:13.95pt;height:30.75pt;width:67.45pt;z-index:251715584;mso-width-relative:page;mso-height-relative:page;" fillcolor="#FFFF00" filled="t" stroked="t" coordsize="21600,21600" o:gfxdata="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">
+                <v:fill on="t" focussize="0,0"/>
                 <v:stroke weight="3pt" color="#F2F2F2 [3201]" joinstyle="round"/>
                 <v:imagedata o:title=""/>
                 <o:lock v:ext="edit" aspectratio="f"/>
@@ -15764,7 +15594,9 @@
                         <a:prstGeom prst="rect">
                           <a:avLst/>
                         </a:prstGeom>
-                        <a:noFill/>
+                        <a:solidFill>
+                          <a:srgbClr val="FFFF00"/>
+                        </a:solidFill>
                         <a:ln w="38100">
                           <a:solidFill>
                             <a:schemeClr val="lt1">
@@ -15783,18 +15615,6 @@
                             </a:schemeClr>
                           </a:outerShdw>
                         </a:effectLst>
-                        <a:extLst>
-                          <a:ext uri="{909E8E84-426E-40DD-AFC4-6F175D3DCCD1}">
-                            <a14:hiddenFill xmlns:a14="http://schemas.microsoft.com/office/drawing/2010/main">
-                              <a:solidFill>
-                                <a:schemeClr val="accent1">
-                                  <a:lumMod val="100000"/>
-                                  <a:lumOff val="0"/>
-                                </a:schemeClr>
-                              </a:solidFill>
-                            </a14:hiddenFill>
-                          </a:ext>
-                        </a:extLst>
                       </wps:spPr>
                       <wps:txbx>
                         <w:txbxContent>
@@ -15851,8 +15671,8 @@
           </mc:Choice>
           <mc:Fallback>
             <w:pict>
-              <v:rect id="Rectangle 30" o:spid="_x0000_s1026" o:spt="1" style="position:absolute;left:0pt;margin-left:177.8pt;margin-top:9.4pt;height:25.05pt;width:87.65pt;z-index:251716608;mso-width-relative:page;mso-height-relative:page;" filled="f" stroked="t" coordsize="21600,21600" o:gfxdata="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">
-                <v:fill on="f" focussize="0,0"/>
+              <v:rect id="Rectangle 30" o:spid="_x0000_s1026" o:spt="1" style="position:absolute;left:0pt;margin-left:177.8pt;margin-top:9.4pt;height:25.05pt;width:87.65pt;z-index:251716608;mso-width-relative:page;mso-height-relative:page;" fillcolor="#FFFF00" filled="t" stroked="t" coordsize="21600,21600" o:gfxdata="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">
+                <v:fill on="t" focussize="0,0"/>
                 <v:stroke weight="3pt" color="#F2F2F2 [3201]" miterlimit="8" joinstyle="miter"/>
                 <v:imagedata o:title=""/>
                 <o:lock v:ext="edit" aspectratio="f"/>
@@ -16170,7 +15990,9 @@
                         <a:prstGeom prst="flowChartDecision">
                           <a:avLst/>
                         </a:prstGeom>
-                        <a:noFill/>
+                        <a:solidFill>
+                          <a:srgbClr val="FFFF00"/>
+                        </a:solidFill>
                         <a:ln w="38100">
                           <a:solidFill>
                             <a:schemeClr val="lt1">
@@ -16189,18 +16011,6 @@
                             </a:schemeClr>
                           </a:outerShdw>
                         </a:effectLst>
-                        <a:extLst>
-                          <a:ext uri="{909E8E84-426E-40DD-AFC4-6F175D3DCCD1}">
-                            <a14:hiddenFill xmlns:a14="http://schemas.microsoft.com/office/drawing/2010/main">
-                              <a:solidFill>
-                                <a:schemeClr val="accent1">
-                                  <a:lumMod val="100000"/>
-                                  <a:lumOff val="0"/>
-                                </a:schemeClr>
-                              </a:solidFill>
-                            </a14:hiddenFill>
-                          </a:ext>
-                        </a:extLst>
                       </wps:spPr>
                       <wps:txbx>
                         <w:txbxContent>
@@ -16234,8 +16044,8 @@
           </mc:Choice>
           <mc:Fallback>
             <w:pict>
-              <v:shape id="AutoShape 31" o:spid="_x0000_s1026" o:spt="110" type="#_x0000_t110" style="position:absolute;left:0pt;margin-left:144.65pt;margin-top:9.4pt;height:69.5pt;width:143.95pt;z-index:251717632;mso-width-relative:page;mso-height-relative:page;" filled="f" stroked="t" coordsize="21600,21600" o:gfxdata="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">
-                <v:fill on="f" focussize="0,0"/>
+              <v:shape id="AutoShape 31" o:spid="_x0000_s1026" o:spt="110" type="#_x0000_t110" style="position:absolute;left:0pt;margin-left:144.65pt;margin-top:9.4pt;height:69.5pt;width:143.95pt;z-index:251717632;mso-width-relative:page;mso-height-relative:page;" fillcolor="#FFFF00" filled="t" stroked="t" coordsize="21600,21600" o:gfxdata="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">
+                <v:fill on="t" focussize="0,0"/>
                 <v:stroke weight="3pt" color="#F2F2F2 [3201]" miterlimit="8" joinstyle="miter"/>
                 <v:imagedata o:title=""/>
                 <o:lock v:ext="edit" aspectratio="f"/>
@@ -16842,7 +16652,9 @@
                         <a:prstGeom prst="flowChartProcess">
                           <a:avLst/>
                         </a:prstGeom>
-                        <a:noFill/>
+                        <a:solidFill>
+                          <a:srgbClr val="FFFF00"/>
+                        </a:solidFill>
                         <a:ln w="38100">
                           <a:solidFill>
                             <a:schemeClr val="lt1">
@@ -16861,18 +16673,6 @@
                             </a:schemeClr>
                           </a:outerShdw>
                         </a:effectLst>
-                        <a:extLst>
-                          <a:ext uri="{909E8E84-426E-40DD-AFC4-6F175D3DCCD1}">
-                            <a14:hiddenFill xmlns:a14="http://schemas.microsoft.com/office/drawing/2010/main">
-                              <a:solidFill>
-                                <a:schemeClr val="accent1">
-                                  <a:lumMod val="100000"/>
-                                  <a:lumOff val="0"/>
-                                </a:schemeClr>
-                              </a:solidFill>
-                            </a14:hiddenFill>
-                          </a:ext>
-                        </a:extLst>
                       </wps:spPr>
                       <wps:txbx>
                         <w:txbxContent>
@@ -16909,8 +16709,8 @@
           </mc:Choice>
           <mc:Fallback>
             <w:pict>
-              <v:shape id="AutoShape 45" o:spid="_x0000_s1026" o:spt="109" type="#_x0000_t109" style="position:absolute;left:0pt;margin-left:169.6pt;margin-top:8.8pt;height:22.5pt;width:57.75pt;z-index:251711488;mso-width-relative:page;mso-height-relative:page;" filled="f" stroked="t" coordsize="21600,21600" o:gfxdata="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">
-                <v:fill on="f" focussize="0,0"/>
+              <v:shape id="AutoShape 45" o:spid="_x0000_s1026" o:spt="109" type="#_x0000_t109" style="position:absolute;left:0pt;margin-left:169.6pt;margin-top:8.8pt;height:22.5pt;width:57.75pt;z-index:251711488;mso-width-relative:page;mso-height-relative:page;" fillcolor="#FFFF00" filled="t" stroked="t" coordsize="21600,21600" o:gfxdata="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">
+                <v:fill on="t" focussize="0,0"/>
                 <v:stroke weight="3pt" color="#F2F2F2 [3201]" miterlimit="8" joinstyle="miter"/>
                 <v:imagedata o:title=""/>
                 <o:lock v:ext="edit" aspectratio="f"/>
@@ -16982,7 +16782,9 @@
                         <a:prstGeom prst="flowChartProcess">
                           <a:avLst/>
                         </a:prstGeom>
-                        <a:noFill/>
+                        <a:solidFill>
+                          <a:srgbClr val="FFFF00"/>
+                        </a:solidFill>
                         <a:ln w="38100">
                           <a:solidFill>
                             <a:schemeClr val="lt1">
@@ -17001,18 +16803,6 @@
                             </a:schemeClr>
                           </a:outerShdw>
                         </a:effectLst>
-                        <a:extLst>
-                          <a:ext uri="{909E8E84-426E-40DD-AFC4-6F175D3DCCD1}">
-                            <a14:hiddenFill xmlns:a14="http://schemas.microsoft.com/office/drawing/2010/main">
-                              <a:solidFill>
-                                <a:schemeClr val="accent1">
-                                  <a:lumMod val="100000"/>
-                                  <a:lumOff val="0"/>
-                                </a:schemeClr>
-                              </a:solidFill>
-                            </a14:hiddenFill>
-                          </a:ext>
-                        </a:extLst>
                       </wps:spPr>
                       <wps:txbx>
                         <w:txbxContent>
@@ -17049,8 +16839,8 @@
           </mc:Choice>
           <mc:Fallback>
             <w:pict>
-              <v:shape id="AutoShape 45" o:spid="_x0000_s1026" o:spt="109" type="#_x0000_t109" style="position:absolute;left:0pt;margin-left:312.75pt;margin-top:3.4pt;height:36pt;width:64.5pt;mso-position-horizontal-relative:margin;z-index:251725824;mso-width-relative:page;mso-height-relative:page;" filled="f" stroked="t" coordsize="21600,21600" o:gfxdata="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">
-                <v:fill on="f" focussize="0,0"/>
+              <v:shape id="AutoShape 45" o:spid="_x0000_s1026" o:spt="109" type="#_x0000_t109" style="position:absolute;left:0pt;margin-left:312.75pt;margin-top:3.4pt;height:36pt;width:64.5pt;mso-position-horizontal-relative:margin;z-index:251725824;mso-width-relative:page;mso-height-relative:page;" fillcolor="#FFFF00" filled="t" stroked="t" coordsize="21600,21600" o:gfxdata="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">
+                <v:fill on="t" focussize="0,0"/>
                 <v:stroke weight="3pt" color="#F2F2F2 [3201]" miterlimit="8" joinstyle="miter"/>
                 <v:imagedata o:title=""/>
                 <o:lock v:ext="edit" aspectratio="f"/>
@@ -17122,7 +16912,9 @@
                         <a:prstGeom prst="flowChartProcess">
                           <a:avLst/>
                         </a:prstGeom>
-                        <a:noFill/>
+                        <a:solidFill>
+                          <a:srgbClr val="FFFF00"/>
+                        </a:solidFill>
                         <a:ln w="38100">
                           <a:solidFill>
                             <a:schemeClr val="lt1">
@@ -17141,18 +16933,6 @@
                             </a:schemeClr>
                           </a:outerShdw>
                         </a:effectLst>
-                        <a:extLst>
-                          <a:ext uri="{909E8E84-426E-40DD-AFC4-6F175D3DCCD1}">
-                            <a14:hiddenFill xmlns:a14="http://schemas.microsoft.com/office/drawing/2010/main">
-                              <a:solidFill>
-                                <a:schemeClr val="accent1">
-                                  <a:lumMod val="100000"/>
-                                  <a:lumOff val="0"/>
-                                </a:schemeClr>
-                              </a:solidFill>
-                            </a14:hiddenFill>
-                          </a:ext>
-                        </a:extLst>
                       </wps:spPr>
                       <wps:txbx>
                         <w:txbxContent>
@@ -17188,8 +16968,8 @@
           </mc:Choice>
           <mc:Fallback>
             <w:pict>
-              <v:shape id="AutoShape 43" o:spid="_x0000_s1026" o:spt="109" type="#_x0000_t109" style="position:absolute;left:0pt;margin-left:93pt;margin-top:9pt;height:23.25pt;width:63pt;z-index:251710464;mso-width-relative:page;mso-height-relative:page;" filled="f" stroked="t" coordsize="21600,21600" o:gfxdata="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">
-                <v:fill on="f" focussize="0,0"/>
+              <v:shape id="AutoShape 43" o:spid="_x0000_s1026" o:spt="109" type="#_x0000_t109" style="position:absolute;left:0pt;margin-left:93pt;margin-top:9pt;height:23.25pt;width:63pt;z-index:251710464;mso-width-relative:page;mso-height-relative:page;" fillcolor="#FFFF00" filled="t" stroked="t" coordsize="21600,21600" o:gfxdata="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">
+                <v:fill on="t" focussize="0,0"/>
                 <v:stroke weight="3pt" color="#F2F2F2 [3201]" miterlimit="8" joinstyle="miter"/>
                 <v:imagedata o:title=""/>
                 <o:lock v:ext="edit" aspectratio="f"/>
@@ -17260,7 +17040,9 @@
                         <a:prstGeom prst="flowChartProcess">
                           <a:avLst/>
                         </a:prstGeom>
-                        <a:noFill/>
+                        <a:solidFill>
+                          <a:srgbClr val="FFFF00"/>
+                        </a:solidFill>
                         <a:ln w="38100">
                           <a:solidFill>
                             <a:schemeClr val="lt1">
@@ -17279,18 +17061,6 @@
                             </a:schemeClr>
                           </a:outerShdw>
                         </a:effectLst>
-                        <a:extLst>
-                          <a:ext uri="{909E8E84-426E-40DD-AFC4-6F175D3DCCD1}">
-                            <a14:hiddenFill xmlns:a14="http://schemas.microsoft.com/office/drawing/2010/main">
-                              <a:solidFill>
-                                <a:schemeClr val="accent1">
-                                  <a:lumMod val="100000"/>
-                                  <a:lumOff val="0"/>
-                                </a:schemeClr>
-                              </a:solidFill>
-                            </a14:hiddenFill>
-                          </a:ext>
-                        </a:extLst>
                       </wps:spPr>
                       <wps:txbx>
                         <w:txbxContent>
@@ -17327,8 +17097,8 @@
           </mc:Choice>
           <mc:Fallback>
             <w:pict>
-              <v:shape id="AutoShape 41" o:spid="_x0000_s1026" o:spt="109" type="#_x0000_t109" style="position:absolute;left:0pt;margin-left:12.75pt;margin-top:6.75pt;height:21.75pt;width:69.75pt;mso-position-horizontal-relative:margin;z-index:251709440;mso-width-relative:page;mso-height-relative:page;" filled="f" stroked="t" coordsize="21600,21600" o:gfxdata="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">
-                <v:fill on="f" focussize="0,0"/>
+              <v:shape id="AutoShape 41" o:spid="_x0000_s1026" o:spt="109" type="#_x0000_t109" style="position:absolute;left:0pt;margin-left:12.75pt;margin-top:6.75pt;height:21.75pt;width:69.75pt;mso-position-horizontal-relative:margin;z-index:251709440;mso-width-relative:page;mso-height-relative:page;" fillcolor="#FFFF00" filled="t" stroked="t" coordsize="21600,21600" o:gfxdata="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">
+                <v:fill on="t" focussize="0,0"/>
                 <v:stroke weight="3pt" color="#F2F2F2 [3201]" miterlimit="8" joinstyle="miter"/>
                 <v:imagedata o:title=""/>
                 <o:lock v:ext="edit" aspectratio="f"/>
@@ -17597,7 +17367,9 @@
                         <a:prstGeom prst="ellipse">
                           <a:avLst/>
                         </a:prstGeom>
-                        <a:noFill/>
+                        <a:solidFill>
+                          <a:srgbClr val="FFFF00"/>
+                        </a:solidFill>
                         <a:ln w="38100">
                           <a:solidFill>
                             <a:schemeClr val="lt1">
@@ -17616,18 +17388,6 @@
                             </a:schemeClr>
                           </a:outerShdw>
                         </a:effectLst>
-                        <a:extLst>
-                          <a:ext uri="{909E8E84-426E-40DD-AFC4-6F175D3DCCD1}">
-                            <a14:hiddenFill xmlns:a14="http://schemas.microsoft.com/office/drawing/2010/main">
-                              <a:solidFill>
-                                <a:schemeClr val="accent1">
-                                  <a:lumMod val="100000"/>
-                                  <a:lumOff val="0"/>
-                                </a:schemeClr>
-                              </a:solidFill>
-                            </a14:hiddenFill>
-                          </a:ext>
-                        </a:extLst>
                       </wps:spPr>
                       <wps:txbx>
                         <w:txbxContent>
@@ -17663,8 +17423,8 @@
           </mc:Choice>
           <mc:Fallback>
             <w:pict>
-              <v:shape id="Oval 48" o:spid="_x0000_s1026" o:spt="3" type="#_x0000_t3" style="position:absolute;left:0pt;margin-left:189pt;margin-top:4.25pt;height:30.75pt;width:77.25pt;mso-position-horizontal-relative:margin;z-index:251721728;mso-width-relative:page;mso-height-relative:page;" filled="f" stroked="t" coordsize="21600,21600" o:gfxdata="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">
-                <v:fill on="f" focussize="0,0"/>
+              <v:shape id="Oval 48" o:spid="_x0000_s1026" o:spt="3" type="#_x0000_t3" style="position:absolute;left:0pt;margin-left:189pt;margin-top:4.25pt;height:30.75pt;width:77.25pt;mso-position-horizontal-relative:margin;z-index:251721728;mso-width-relative:page;mso-height-relative:page;" fillcolor="#FFFF00" filled="t" stroked="t" coordsize="21600,21600" o:gfxdata="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">
+                <v:fill on="t" focussize="0,0"/>
                 <v:stroke weight="3pt" color="#F2F2F2 [3201]" joinstyle="round"/>
                 <v:imagedata o:title=""/>
                 <o:lock v:ext="edit" aspectratio="f"/>
@@ -17752,8 +17512,8 @@
           <w:szCs w:val="32"/>
         </w:rPr>
       </w:pPr>
-      <w:bookmarkStart w:id="153" w:name="_Toc10041"/>
-      <w:bookmarkStart w:id="154" w:name="_Toc25482"/>
+      <w:bookmarkStart w:id="153" w:name="_Toc25482"/>
+      <w:bookmarkStart w:id="154" w:name="_Toc10041"/>
       <w:r>
         <w:rPr>
           <w:sz w:val="32"/>
@@ -17803,6 +17563,86 @@
           <w:szCs w:val="24"/>
         </w:rPr>
       </w:pPr>
+      <w:r>
+        <w:rPr>
+          <w:rFonts w:ascii="Times New Roman" w:hAnsi="Times New Roman" w:cs="Times New Roman"/>
+          <w:b/>
+          <w:bCs/>
+          <w:sz w:val="24"/>
+          <w:szCs w:val="24"/>
+        </w:rPr>
+        <mc:AlternateContent>
+          <mc:Choice Requires="wps">
+            <w:drawing>
+              <wp:anchor distT="0" distB="0" distL="114300" distR="114300" simplePos="0" relativeHeight="251691008" behindDoc="0" locked="0" layoutInCell="1" allowOverlap="1">
+                <wp:simplePos x="0" y="0"/>
+                <wp:positionH relativeFrom="column">
+                  <wp:posOffset>2535555</wp:posOffset>
+                </wp:positionH>
+                <wp:positionV relativeFrom="paragraph">
+                  <wp:posOffset>10160</wp:posOffset>
+                </wp:positionV>
+                <wp:extent cx="2886075" cy="581025"/>
+                <wp:effectExtent l="0" t="0" r="28575" b="28575"/>
+                <wp:wrapNone/>
+                <wp:docPr id="113" name="Oval 148"/>
+                <wp:cNvGraphicFramePr/>
+                <a:graphic xmlns:a="http://schemas.openxmlformats.org/drawingml/2006/main">
+                  <a:graphicData uri="http://schemas.microsoft.com/office/word/2010/wordprocessingShape">
+                    <wps:wsp>
+                      <wps:cNvSpPr/>
+                      <wps:spPr>
+                        <a:xfrm>
+                          <a:off x="0" y="0"/>
+                          <a:ext cx="2886075" cy="581025"/>
+                        </a:xfrm>
+                        <a:prstGeom prst="ellipse">
+                          <a:avLst/>
+                        </a:prstGeom>
+                        <a:solidFill>
+                          <a:srgbClr val="FFFF00"/>
+                        </a:solidFill>
+                        <a:ln w="0">
+                          <a:solidFill>
+                            <a:schemeClr val="tx1"/>
+                          </a:solidFill>
+                        </a:ln>
+                      </wps:spPr>
+                      <wps:style>
+                        <a:lnRef idx="2">
+                          <a:schemeClr val="accent6"/>
+                        </a:lnRef>
+                        <a:fillRef idx="1">
+                          <a:schemeClr val="lt1"/>
+                        </a:fillRef>
+                        <a:effectRef idx="0">
+                          <a:schemeClr val="accent6"/>
+                        </a:effectRef>
+                        <a:fontRef idx="minor">
+                          <a:schemeClr val="dk1"/>
+                        </a:fontRef>
+                      </wps:style>
+                      <wps:bodyPr rot="0" spcFirstLastPara="0" vertOverflow="overflow" horzOverflow="overflow" vert="horz" wrap="square" lIns="91440" tIns="45720" rIns="91440" bIns="45720" numCol="1" spcCol="0" rtlCol="0" fromWordArt="0" anchor="ctr" anchorCtr="0" forceAA="0" compatLnSpc="1">
+                        <a:noAutofit/>
+                      </wps:bodyPr>
+                    </wps:wsp>
+                  </a:graphicData>
+                </a:graphic>
+              </wp:anchor>
+            </w:drawing>
+          </mc:Choice>
+          <mc:Fallback>
+            <w:pict>
+              <v:shape id="Oval 148" o:spid="_x0000_s1026" o:spt="3" type="#_x0000_t3" style="position:absolute;left:0pt;margin-left:199.65pt;margin-top:0.8pt;height:45.75pt;width:227.25pt;z-index:251691008;v-text-anchor:middle;mso-width-relative:page;mso-height-relative:page;" fillcolor="#FFFF00" filled="t" stroked="t" coordsize="21600,21600" o:gfxdata="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">
+                <v:fill on="t" focussize="0,0"/>
+                <v:stroke weight="0pt" color="#000000 [3213]" joinstyle="round"/>
+                <v:imagedata o:title=""/>
+                <o:lock v:ext="edit" aspectratio="f"/>
+              </v:shape>
+            </w:pict>
+          </mc:Fallback>
+        </mc:AlternateContent>
+      </w:r>
       <w:r>
         <w:rPr>
           <w:rFonts w:ascii="Times New Roman" w:hAnsi="Times New Roman" w:cs="Times New Roman"/>
@@ -17887,83 +17727,6 @@
         <mc:AlternateContent>
           <mc:Choice Requires="wps">
             <w:drawing>
-              <wp:anchor distT="0" distB="0" distL="114300" distR="114300" simplePos="0" relativeHeight="251691008" behindDoc="0" locked="0" layoutInCell="1" allowOverlap="1">
-                <wp:simplePos x="0" y="0"/>
-                <wp:positionH relativeFrom="column">
-                  <wp:posOffset>2524125</wp:posOffset>
-                </wp:positionH>
-                <wp:positionV relativeFrom="paragraph">
-                  <wp:posOffset>10160</wp:posOffset>
-                </wp:positionV>
-                <wp:extent cx="2886075" cy="581025"/>
-                <wp:effectExtent l="0" t="0" r="28575" b="28575"/>
-                <wp:wrapNone/>
-                <wp:docPr id="113" name="Oval 148"/>
-                <wp:cNvGraphicFramePr/>
-                <a:graphic xmlns:a="http://schemas.openxmlformats.org/drawingml/2006/main">
-                  <a:graphicData uri="http://schemas.microsoft.com/office/word/2010/wordprocessingShape">
-                    <wps:wsp>
-                      <wps:cNvSpPr/>
-                      <wps:spPr>
-                        <a:xfrm>
-                          <a:off x="0" y="0"/>
-                          <a:ext cx="2886075" cy="581025"/>
-                        </a:xfrm>
-                        <a:prstGeom prst="ellipse">
-                          <a:avLst/>
-                        </a:prstGeom>
-                        <a:ln w="0">
-                          <a:solidFill>
-                            <a:schemeClr val="tx1"/>
-                          </a:solidFill>
-                        </a:ln>
-                      </wps:spPr>
-                      <wps:style>
-                        <a:lnRef idx="2">
-                          <a:schemeClr val="accent6"/>
-                        </a:lnRef>
-                        <a:fillRef idx="1">
-                          <a:schemeClr val="lt1"/>
-                        </a:fillRef>
-                        <a:effectRef idx="0">
-                          <a:schemeClr val="accent6"/>
-                        </a:effectRef>
-                        <a:fontRef idx="minor">
-                          <a:schemeClr val="dk1"/>
-                        </a:fontRef>
-                      </wps:style>
-                      <wps:bodyPr rot="0" spcFirstLastPara="0" vertOverflow="overflow" horzOverflow="overflow" vert="horz" wrap="square" lIns="91440" tIns="45720" rIns="91440" bIns="45720" numCol="1" spcCol="0" rtlCol="0" fromWordArt="0" anchor="ctr" anchorCtr="0" forceAA="0" compatLnSpc="1">
-                        <a:noAutofit/>
-                      </wps:bodyPr>
-                    </wps:wsp>
-                  </a:graphicData>
-                </a:graphic>
-              </wp:anchor>
-            </w:drawing>
-          </mc:Choice>
-          <mc:Fallback>
-            <w:pict>
-              <v:shape id="Oval 148" o:spid="_x0000_s1026" o:spt="3" type="#_x0000_t3" style="position:absolute;left:0pt;margin-left:198.75pt;margin-top:0.8pt;height:45.75pt;width:227.25pt;z-index:251691008;v-text-anchor:middle;mso-width-relative:page;mso-height-relative:page;" fillcolor="#FFFFFF [3201]" filled="t" stroked="t" coordsize="21600,21600" o:gfxdata="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">
-                <v:fill on="t" focussize="0,0"/>
-                <v:stroke weight="0pt" color="#000000 [3213]" joinstyle="round"/>
-                <v:imagedata o:title=""/>
-                <o:lock v:ext="edit" aspectratio="f"/>
-              </v:shape>
-            </w:pict>
-          </mc:Fallback>
-        </mc:AlternateContent>
-      </w:r>
-      <w:r>
-        <w:rPr>
-          <w:rFonts w:ascii="Times New Roman" w:hAnsi="Times New Roman" w:cs="Times New Roman"/>
-          <w:b/>
-          <w:bCs/>
-          <w:sz w:val="24"/>
-          <w:szCs w:val="24"/>
-        </w:rPr>
-        <mc:AlternateContent>
-          <mc:Choice Requires="wps">
-            <w:drawing>
               <wp:anchor distT="0" distB="0" distL="114300" distR="114300" simplePos="0" relativeHeight="251692032" behindDoc="0" locked="0" layoutInCell="1" allowOverlap="1">
                 <wp:simplePos x="0" y="0"/>
                 <wp:positionH relativeFrom="column">
@@ -17990,7 +17753,7 @@
                           <a:avLst/>
                         </a:prstGeom>
                         <a:solidFill>
-                          <a:schemeClr val="lt1"/>
+                          <a:srgbClr val="FFFF00"/>
                         </a:solidFill>
                         <a:ln w="6350">
                           <a:solidFill>
@@ -18041,7 +17804,7 @@
           </mc:Choice>
           <mc:Fallback>
             <w:pict>
-              <v:shape id="Text Box 149" o:spid="_x0000_s1026" o:spt="202" type="#_x0000_t202" style="position:absolute;left:0pt;margin-left:257.25pt;margin-top:7.55pt;height:33pt;width:133.5pt;z-index:251692032;mso-width-relative:page;mso-height-relative:page;" fillcolor="#FFFFFF [3201]" filled="t" stroked="t" coordsize="21600,21600" o:gfxdata="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">
+              <v:shape id="Text Box 149" o:spid="_x0000_s1026" o:spt="202" type="#_x0000_t202" style="position:absolute;left:0pt;margin-left:257.25pt;margin-top:7.55pt;height:33pt;width:133.5pt;z-index:251692032;mso-width-relative:page;mso-height-relative:page;" fillcolor="#FFFF00" filled="t" stroked="t" coordsize="21600,21600" o:gfxdata="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">
                 <v:fill on="t" focussize="0,0"/>
                 <v:stroke weight="0.5pt" color="#FFFFFF [3212]" joinstyle="round"/>
                 <v:imagedata o:title=""/>
@@ -18126,6 +17889,9 @@
                         <a:prstGeom prst="ellipse">
                           <a:avLst/>
                         </a:prstGeom>
+                        <a:solidFill>
+                          <a:srgbClr val="FFFF00"/>
+                        </a:solidFill>
                         <a:ln w="0">
                           <a:solidFill>
                             <a:schemeClr val="tx1"/>
@@ -18157,7 +17923,7 @@
           </mc:Choice>
           <mc:Fallback>
             <w:pict>
-              <v:shape id="Oval 265" o:spid="_x0000_s1026" o:spt="3" type="#_x0000_t3" style="position:absolute;left:0pt;margin-left:195.35pt;margin-top:9.05pt;height:44.25pt;width:240pt;z-index:251694080;v-text-anchor:middle;mso-width-relative:page;mso-height-relative:page;" fillcolor="#FFFFFF [3201]" filled="t" stroked="t" coordsize="21600,21600" o:gfxdata="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">
+              <v:shape id="Oval 265" o:spid="_x0000_s1026" o:spt="3" type="#_x0000_t3" style="position:absolute;left:0pt;margin-left:195.35pt;margin-top:9.05pt;height:44.25pt;width:240pt;z-index:251694080;v-text-anchor:middle;mso-width-relative:page;mso-height-relative:page;" fillcolor="#FFFF00" filled="t" stroked="t" coordsize="21600,21600" o:gfxdata="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">
                 <v:fill on="t" focussize="0,0"/>
                 <v:stroke weight="0pt" color="#000000 [3213]" joinstyle="round"/>
                 <v:imagedata o:title=""/>
@@ -18204,7 +17970,7 @@
                           <a:avLst/>
                         </a:prstGeom>
                         <a:solidFill>
-                          <a:schemeClr val="lt1"/>
+                          <a:srgbClr val="FFFF00"/>
                         </a:solidFill>
                         <a:ln w="6350">
                           <a:solidFill>
@@ -18255,7 +18021,7 @@
           </mc:Choice>
           <mc:Fallback>
             <w:pict>
-              <v:shape id="Text Box 393" o:spid="_x0000_s1026" o:spt="202" type="#_x0000_t202" style="position:absolute;left:0pt;margin-left:253.8pt;margin-top:21.05pt;height:20.25pt;width:149.85pt;z-index:251696128;mso-width-relative:page;mso-height-relative:page;" fillcolor="#FFFFFF [3201]" filled="t" stroked="t" coordsize="21600,21600" o:gfxdata="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">
+              <v:shape id="Text Box 393" o:spid="_x0000_s1026" o:spt="202" type="#_x0000_t202" style="position:absolute;left:0pt;margin-left:253.8pt;margin-top:21.05pt;height:20.25pt;width:149.85pt;z-index:251696128;mso-width-relative:page;mso-height-relative:page;" fillcolor="#FFFF00" filled="t" stroked="t" coordsize="21600,21600" o:gfxdata="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">
                 <v:fill on="t" focussize="0,0"/>
                 <v:stroke weight="0.5pt" color="#FFFFFF [3212]" joinstyle="round"/>
                 <v:imagedata o:title=""/>
@@ -18413,6 +18179,9 @@
                         <a:prstGeom prst="ellipse">
                           <a:avLst/>
                         </a:prstGeom>
+                        <a:solidFill>
+                          <a:srgbClr val="FFFF00"/>
+                        </a:solidFill>
                         <a:ln w="0">
                           <a:solidFill>
                             <a:schemeClr val="tx1"/>
@@ -18444,7 +18213,7 @@
           </mc:Choice>
           <mc:Fallback>
             <w:pict>
-              <v:shape id="Oval 264" o:spid="_x0000_s1026" o:spt="3" type="#_x0000_t3" style="position:absolute;left:0pt;margin-left:201pt;margin-top:13.55pt;height:55.5pt;width:242.25pt;z-index:251693056;v-text-anchor:middle;mso-width-relative:page;mso-height-relative:page;" fillcolor="#FFFFFF [3201]" filled="t" stroked="t" coordsize="21600,21600" o:gfxdata="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">
+              <v:shape id="Oval 264" o:spid="_x0000_s1026" o:spt="3" type="#_x0000_t3" style="position:absolute;left:0pt;margin-left:201pt;margin-top:13.55pt;height:55.5pt;width:242.25pt;z-index:251693056;v-text-anchor:middle;mso-width-relative:page;mso-height-relative:page;" fillcolor="#FFFF00" filled="t" stroked="t" coordsize="21600,21600" o:gfxdata="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">
                 <v:fill on="t" focussize="0,0"/>
                 <v:stroke weight="0pt" color="#000000 [3213]" joinstyle="round"/>
                 <v:imagedata o:title=""/>
@@ -18491,7 +18260,7 @@
                           <a:avLst/>
                         </a:prstGeom>
                         <a:solidFill>
-                          <a:schemeClr val="lt1"/>
+                          <a:srgbClr val="FFFF00"/>
                         </a:solidFill>
                         <a:ln w="6350">
                           <a:solidFill>
@@ -18542,7 +18311,7 @@
           </mc:Choice>
           <mc:Fallback>
             <w:pict>
-              <v:shape id="Text Box 394" o:spid="_x0000_s1026" o:spt="202" type="#_x0000_t202" style="position:absolute;left:0pt;margin-left:246pt;margin-top:24.05pt;height:35.25pt;width:157.5pt;z-index:251697152;mso-width-relative:page;mso-height-relative:page;" fillcolor="#FFFFFF [3201]" filled="t" stroked="t" coordsize="21600,21600" o:gfxdata="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">
+              <v:shape id="Text Box 394" o:spid="_x0000_s1026" o:spt="202" type="#_x0000_t202" style="position:absolute;left:0pt;margin-left:246pt;margin-top:24.05pt;height:35.25pt;width:157.5pt;z-index:251697152;mso-width-relative:page;mso-height-relative:page;" fillcolor="#FFFF00" filled="t" stroked="t" coordsize="21600,21600" o:gfxdata="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">
                 <v:fill on="t" focussize="0,0"/>
                 <v:stroke weight="0.5pt" color="#FFFFFF [3212]" joinstyle="round"/>
                 <v:imagedata o:title=""/>
@@ -18580,8 +18349,6 @@
           <w:szCs w:val="24"/>
         </w:rPr>
       </w:pPr>
-      <w:bookmarkStart w:id="233" w:name="_GoBack"/>
-      <w:bookmarkEnd w:id="233"/>
       <w:r>
         <w:rPr>
           <w:rFonts w:ascii="Times New Roman" w:hAnsi="Times New Roman" w:cs="Times New Roman"/>
@@ -18596,10 +18363,10 @@
               <wp:anchor distT="0" distB="0" distL="114300" distR="114300" simplePos="0" relativeHeight="251677696" behindDoc="0" locked="0" layoutInCell="1" allowOverlap="1">
                 <wp:simplePos x="0" y="0"/>
                 <wp:positionH relativeFrom="column">
-                  <wp:posOffset>523875</wp:posOffset>
+                  <wp:posOffset>511810</wp:posOffset>
                 </wp:positionH>
                 <wp:positionV relativeFrom="paragraph">
-                  <wp:posOffset>907415</wp:posOffset>
+                  <wp:posOffset>919480</wp:posOffset>
                 </wp:positionV>
                 <wp:extent cx="2171065" cy="76200"/>
                 <wp:effectExtent l="0" t="35560" r="635" b="21590"/>
@@ -18647,7 +18414,7 @@
           </mc:Choice>
           <mc:Fallback>
             <w:pict>
-              <v:shape id="Straight Arrow Connector 88" o:spid="_x0000_s1026" o:spt="32" type="#_x0000_t32" style="position:absolute;left:0pt;flip:y;margin-left:41.25pt;margin-top:71.45pt;height:6pt;width:170.95pt;z-index:251677696;mso-width-relative:page;mso-height-relative:page;" filled="f" stroked="t" coordsize="21600,21600" o:gfxdata="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">
+              <v:shape id="Straight Arrow Connector 88" o:spid="_x0000_s1026" o:spt="32" type="#_x0000_t32" style="position:absolute;left:0pt;flip:y;margin-left:40.3pt;margin-top:72.4pt;height:6pt;width:170.95pt;z-index:251677696;mso-width-relative:page;mso-height-relative:page;" filled="f" stroked="t" coordsize="21600,21600" o:gfxdata="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">
                 <v:fill on="f" focussize="0,0"/>
                 <v:stroke color="#000000 [3200]" joinstyle="round" endarrow="block"/>
                 <v:imagedata o:title=""/>
@@ -18730,7 +18497,9 @@
           </mc:Fallback>
         </mc:AlternateContent>
       </w:r>
-      <w:r>
+    </w:p>
+    <w:p>
+      <w:pPr>
         <w:rPr>
           <w:rFonts w:ascii="Times New Roman" w:hAnsi="Times New Roman" w:cs="Times New Roman"/>
           <w:b/>
@@ -18738,378 +18507,7 @@
           <w:sz w:val="24"/>
           <w:szCs w:val="24"/>
         </w:rPr>
-        <w:drawing>
-          <wp:anchor distT="0" distB="0" distL="114300" distR="114300" simplePos="0" relativeHeight="251741184" behindDoc="0" locked="0" layoutInCell="1" allowOverlap="1">
-            <wp:simplePos x="0" y="0"/>
-            <wp:positionH relativeFrom="column">
-              <wp:posOffset>-619125</wp:posOffset>
-            </wp:positionH>
-            <wp:positionV relativeFrom="paragraph">
-              <wp:posOffset>412115</wp:posOffset>
-            </wp:positionV>
-            <wp:extent cx="1143000" cy="1143000"/>
-            <wp:effectExtent l="0" t="0" r="0" b="0"/>
-            <wp:wrapTopAndBottom/>
-            <wp:docPr id="61" name="Picture 61" descr="C:\Users\Joy Kumar\Downloads\people-solid\128x128.png"/>
-            <wp:cNvGraphicFramePr>
-              <a:graphicFrameLocks xmlns:a="http://schemas.openxmlformats.org/drawingml/2006/main" noChangeAspect="1"/>
-            </wp:cNvGraphicFramePr>
-            <a:graphic xmlns:a="http://schemas.openxmlformats.org/drawingml/2006/main">
-              <a:graphicData uri="http://schemas.openxmlformats.org/drawingml/2006/picture">
-                <pic:pic xmlns:pic="http://schemas.openxmlformats.org/drawingml/2006/picture">
-                  <pic:nvPicPr>
-                    <pic:cNvPr id="61" name="Picture 61" descr="C:\Users\Joy Kumar\Downloads\people-solid\128x128.png"/>
-                    <pic:cNvPicPr>
-                      <a:picLocks noChangeAspect="1" noChangeArrowheads="1"/>
-                    </pic:cNvPicPr>
-                  </pic:nvPicPr>
-                  <pic:blipFill>
-                    <a:blip r:embed="rId27">
-                      <a:extLst>
-                        <a:ext uri="{28A0092B-C50C-407E-A947-70E740481C1C}">
-                          <a14:useLocalDpi xmlns:a14="http://schemas.microsoft.com/office/drawing/2010/main" val="0"/>
-                        </a:ext>
-                      </a:extLst>
-                    </a:blip>
-                    <a:srcRect/>
-                    <a:stretch>
-                      <a:fillRect/>
-                    </a:stretch>
-                  </pic:blipFill>
-                  <pic:spPr>
-                    <a:xfrm>
-                      <a:off x="0" y="0"/>
-                      <a:ext cx="1143000" cy="1143000"/>
-                    </a:xfrm>
-                    <a:prstGeom prst="rect">
-                      <a:avLst/>
-                    </a:prstGeom>
-                    <a:noFill/>
-                    <a:ln>
-                      <a:noFill/>
-                    </a:ln>
-                  </pic:spPr>
-                </pic:pic>
-              </a:graphicData>
-            </a:graphic>
-          </wp:anchor>
-        </w:drawing>
-      </w:r>
-    </w:p>
-    <w:p>
-      <w:pPr>
-        <w:rPr>
-          <w:rFonts w:ascii="Times New Roman" w:hAnsi="Times New Roman" w:cs="Times New Roman"/>
-          <w:b/>
-          <w:bCs/>
-          <w:sz w:val="24"/>
-          <w:szCs w:val="24"/>
-        </w:rPr>
-      </w:pPr>
-      <w:r>
-        <w:rPr>
-          <w:rFonts w:ascii="Times New Roman" w:hAnsi="Times New Roman" w:cs="Times New Roman"/>
-          <w:b/>
-          <w:bCs/>
-          <w:sz w:val="24"/>
-          <w:szCs w:val="24"/>
-        </w:rPr>
-        <mc:AlternateContent>
-          <mc:Choice Requires="wps">
-            <w:drawing>
-              <wp:anchor distT="0" distB="0" distL="114300" distR="114300" simplePos="0" relativeHeight="251728896" behindDoc="0" locked="0" layoutInCell="1" allowOverlap="1">
-                <wp:simplePos x="0" y="0"/>
-                <wp:positionH relativeFrom="column">
-                  <wp:posOffset>523875</wp:posOffset>
-                </wp:positionH>
-                <wp:positionV relativeFrom="paragraph">
-                  <wp:posOffset>654685</wp:posOffset>
-                </wp:positionV>
-                <wp:extent cx="2075815" cy="2207895"/>
-                <wp:effectExtent l="3175" t="3175" r="16510" b="17780"/>
-                <wp:wrapNone/>
-                <wp:docPr id="104" name="Straight Arrow Connector 64981"/>
-                <wp:cNvGraphicFramePr/>
-                <a:graphic xmlns:a="http://schemas.openxmlformats.org/drawingml/2006/main">
-                  <a:graphicData uri="http://schemas.microsoft.com/office/word/2010/wordprocessingShape">
-                    <wps:wsp>
-                      <wps:cNvCnPr>
-                        <a:stCxn id="61" idx="3"/>
-                        <a:endCxn id="280" idx="2"/>
-                      </wps:cNvCnPr>
-                      <wps:spPr>
-                        <a:xfrm>
-                          <a:off x="0" y="0"/>
-                          <a:ext cx="2075815" cy="2207895"/>
-                        </a:xfrm>
-                        <a:prstGeom prst="straightConnector1">
-                          <a:avLst/>
-                        </a:prstGeom>
-                        <a:ln>
-                          <a:tailEnd type="triangle"/>
-                        </a:ln>
-                      </wps:spPr>
-                      <wps:style>
-                        <a:lnRef idx="1">
-                          <a:schemeClr val="dk1"/>
-                        </a:lnRef>
-                        <a:fillRef idx="0">
-                          <a:schemeClr val="dk1"/>
-                        </a:fillRef>
-                        <a:effectRef idx="0">
-                          <a:schemeClr val="dk1"/>
-                        </a:effectRef>
-                        <a:fontRef idx="minor">
-                          <a:schemeClr val="tx1"/>
-                        </a:fontRef>
-                      </wps:style>
-                      <wps:bodyPr/>
-                    </wps:wsp>
-                  </a:graphicData>
-                </a:graphic>
-              </wp:anchor>
-            </w:drawing>
-          </mc:Choice>
-          <mc:Fallback>
-            <w:pict>
-              <v:shape id="Straight Arrow Connector 64981" o:spid="_x0000_s1026" o:spt="32" type="#_x0000_t32" style="position:absolute;left:0pt;margin-left:41.25pt;margin-top:51.55pt;height:173.85pt;width:163.45pt;z-index:251728896;mso-width-relative:page;mso-height-relative:page;" filled="f" stroked="t" coordsize="21600,21600" o:gfxdata="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">
-                <v:fill on="f" focussize="0,0"/>
-                <v:stroke color="#000000 [3200]" joinstyle="round" endarrow="block"/>
-                <v:imagedata o:title=""/>
-                <o:lock v:ext="edit" aspectratio="f"/>
-              </v:shape>
-            </w:pict>
-          </mc:Fallback>
-        </mc:AlternateContent>
-      </w:r>
-      <w:r>
-        <w:rPr>
-          <w:rFonts w:ascii="Times New Roman" w:hAnsi="Times New Roman" w:cs="Times New Roman"/>
-          <w:b/>
-          <w:bCs/>
-          <w:sz w:val="24"/>
-          <w:szCs w:val="24"/>
-        </w:rPr>
-        <mc:AlternateContent>
-          <mc:Choice Requires="wps">
-            <w:drawing>
-              <wp:anchor distT="0" distB="0" distL="114300" distR="114300" simplePos="0" relativeHeight="251766784" behindDoc="0" locked="0" layoutInCell="1" allowOverlap="1">
-                <wp:simplePos x="0" y="0"/>
-                <wp:positionH relativeFrom="column">
-                  <wp:posOffset>523875</wp:posOffset>
-                </wp:positionH>
-                <wp:positionV relativeFrom="paragraph">
-                  <wp:posOffset>654685</wp:posOffset>
-                </wp:positionV>
-                <wp:extent cx="1979295" cy="3766185"/>
-                <wp:effectExtent l="4445" t="1905" r="16510" b="3810"/>
-                <wp:wrapNone/>
-                <wp:docPr id="31" name="Straight Arrow Connector 405"/>
-                <wp:cNvGraphicFramePr/>
-                <a:graphic xmlns:a="http://schemas.openxmlformats.org/drawingml/2006/main">
-                  <a:graphicData uri="http://schemas.microsoft.com/office/word/2010/wordprocessingShape">
-                    <wps:wsp>
-                      <wps:cNvCnPr>
-                        <a:stCxn id="61" idx="3"/>
-                        <a:endCxn id="275" idx="2"/>
-                      </wps:cNvCnPr>
-                      <wps:spPr>
-                        <a:xfrm>
-                          <a:off x="0" y="0"/>
-                          <a:ext cx="1979295" cy="3766185"/>
-                        </a:xfrm>
-                        <a:prstGeom prst="straightConnector1">
-                          <a:avLst/>
-                        </a:prstGeom>
-                        <a:ln>
-                          <a:tailEnd type="triangle"/>
-                        </a:ln>
-                      </wps:spPr>
-                      <wps:style>
-                        <a:lnRef idx="1">
-                          <a:schemeClr val="dk1"/>
-                        </a:lnRef>
-                        <a:fillRef idx="0">
-                          <a:schemeClr val="dk1"/>
-                        </a:fillRef>
-                        <a:effectRef idx="0">
-                          <a:schemeClr val="dk1"/>
-                        </a:effectRef>
-                        <a:fontRef idx="minor">
-                          <a:schemeClr val="tx1"/>
-                        </a:fontRef>
-                      </wps:style>
-                      <wps:bodyPr/>
-                    </wps:wsp>
-                  </a:graphicData>
-                </a:graphic>
-              </wp:anchor>
-            </w:drawing>
-          </mc:Choice>
-          <mc:Fallback>
-            <w:pict>
-              <v:shape id="Straight Arrow Connector 405" o:spid="_x0000_s1026" o:spt="32" type="#_x0000_t32" style="position:absolute;left:0pt;margin-left:41.25pt;margin-top:51.55pt;height:296.55pt;width:155.85pt;z-index:251766784;mso-width-relative:page;mso-height-relative:page;" filled="f" stroked="t" coordsize="21600,21600" o:gfxdata="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">
-                <v:fill on="f" focussize="0,0"/>
-                <v:stroke color="#000000 [3200]" joinstyle="round" endarrow="block"/>
-                <v:imagedata o:title=""/>
-                <o:lock v:ext="edit" aspectratio="f"/>
-              </v:shape>
-            </w:pict>
-          </mc:Fallback>
-        </mc:AlternateContent>
-      </w:r>
-      <w:r>
-        <w:rPr>
-          <w:rFonts w:ascii="Times New Roman" w:hAnsi="Times New Roman" w:cs="Times New Roman"/>
-          <w:b/>
-          <w:bCs/>
-          <w:sz w:val="24"/>
-          <w:szCs w:val="24"/>
-        </w:rPr>
-        <mc:AlternateContent>
-          <mc:Choice Requires="wps">
-            <w:drawing>
-              <wp:anchor distT="0" distB="0" distL="114300" distR="114300" simplePos="0" relativeHeight="251674624" behindDoc="0" locked="0" layoutInCell="1" allowOverlap="1">
-                <wp:simplePos x="0" y="0"/>
-                <wp:positionH relativeFrom="column">
-                  <wp:posOffset>523875</wp:posOffset>
-                </wp:positionH>
-                <wp:positionV relativeFrom="paragraph">
-                  <wp:posOffset>654685</wp:posOffset>
-                </wp:positionV>
-                <wp:extent cx="1844675" cy="1275080"/>
-                <wp:effectExtent l="2540" t="3810" r="635" b="16510"/>
-                <wp:wrapNone/>
-                <wp:docPr id="287" name="Straight Arrow Connector 404"/>
-                <wp:cNvGraphicFramePr/>
-                <a:graphic xmlns:a="http://schemas.openxmlformats.org/drawingml/2006/main">
-                  <a:graphicData uri="http://schemas.microsoft.com/office/word/2010/wordprocessingShape">
-                    <wps:wsp>
-                      <wps:cNvCnPr>
-                        <a:stCxn id="61" idx="3"/>
-                        <a:endCxn id="285" idx="2"/>
-                      </wps:cNvCnPr>
-                      <wps:spPr>
-                        <a:xfrm>
-                          <a:off x="0" y="0"/>
-                          <a:ext cx="1844675" cy="1275080"/>
-                        </a:xfrm>
-                        <a:prstGeom prst="straightConnector1">
-                          <a:avLst/>
-                        </a:prstGeom>
-                        <a:ln>
-                          <a:tailEnd type="triangle"/>
-                        </a:ln>
-                      </wps:spPr>
-                      <wps:style>
-                        <a:lnRef idx="1">
-                          <a:schemeClr val="dk1"/>
-                        </a:lnRef>
-                        <a:fillRef idx="0">
-                          <a:schemeClr val="dk1"/>
-                        </a:fillRef>
-                        <a:effectRef idx="0">
-                          <a:schemeClr val="dk1"/>
-                        </a:effectRef>
-                        <a:fontRef idx="minor">
-                          <a:schemeClr val="tx1"/>
-                        </a:fontRef>
-                      </wps:style>
-                      <wps:bodyPr/>
-                    </wps:wsp>
-                  </a:graphicData>
-                </a:graphic>
-              </wp:anchor>
-            </w:drawing>
-          </mc:Choice>
-          <mc:Fallback>
-            <w:pict>
-              <v:shape id="Straight Arrow Connector 404" o:spid="_x0000_s1026" o:spt="32" type="#_x0000_t32" style="position:absolute;left:0pt;margin-left:41.25pt;margin-top:51.55pt;height:100.4pt;width:145.25pt;z-index:251674624;mso-width-relative:page;mso-height-relative:page;" filled="f" stroked="t" coordsize="21600,21600" o:gfxdata="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">
-                <v:fill on="f" focussize="0,0"/>
-                <v:stroke color="#000000 [3200]" joinstyle="round" endarrow="block"/>
-                <v:imagedata o:title=""/>
-                <o:lock v:ext="edit" aspectratio="f"/>
-              </v:shape>
-            </w:pict>
-          </mc:Fallback>
-        </mc:AlternateContent>
-      </w:r>
-      <w:r>
-        <w:rPr>
-          <w:rFonts w:ascii="Times New Roman" w:hAnsi="Times New Roman" w:cs="Times New Roman"/>
-          <w:b/>
-          <w:bCs/>
-          <w:sz w:val="24"/>
-          <w:szCs w:val="24"/>
-        </w:rPr>
-        <mc:AlternateContent>
-          <mc:Choice Requires="wps">
-            <w:drawing>
-              <wp:anchor distT="0" distB="0" distL="114300" distR="114300" simplePos="0" relativeHeight="251675648" behindDoc="0" locked="0" layoutInCell="1" allowOverlap="1">
-                <wp:simplePos x="0" y="0"/>
-                <wp:positionH relativeFrom="column">
-                  <wp:posOffset>523875</wp:posOffset>
-                </wp:positionH>
-                <wp:positionV relativeFrom="paragraph">
-                  <wp:posOffset>654685</wp:posOffset>
-                </wp:positionV>
-                <wp:extent cx="2032635" cy="3008630"/>
-                <wp:effectExtent l="3810" t="2540" r="1905" b="17780"/>
-                <wp:wrapNone/>
-                <wp:docPr id="286" name="Straight Arrow Connector 405"/>
-                <wp:cNvGraphicFramePr/>
-                <a:graphic xmlns:a="http://schemas.openxmlformats.org/drawingml/2006/main">
-                  <a:graphicData uri="http://schemas.microsoft.com/office/word/2010/wordprocessingShape">
-                    <wps:wsp>
-                      <wps:cNvCnPr>
-                        <a:stCxn id="61" idx="3"/>
-                        <a:endCxn id="278" idx="2"/>
-                      </wps:cNvCnPr>
-                      <wps:spPr>
-                        <a:xfrm>
-                          <a:off x="0" y="0"/>
-                          <a:ext cx="2032635" cy="3008630"/>
-                        </a:xfrm>
-                        <a:prstGeom prst="straightConnector1">
-                          <a:avLst/>
-                        </a:prstGeom>
-                        <a:ln>
-                          <a:tailEnd type="triangle"/>
-                        </a:ln>
-                      </wps:spPr>
-                      <wps:style>
-                        <a:lnRef idx="1">
-                          <a:schemeClr val="dk1"/>
-                        </a:lnRef>
-                        <a:fillRef idx="0">
-                          <a:schemeClr val="dk1"/>
-                        </a:fillRef>
-                        <a:effectRef idx="0">
-                          <a:schemeClr val="dk1"/>
-                        </a:effectRef>
-                        <a:fontRef idx="minor">
-                          <a:schemeClr val="tx1"/>
-                        </a:fontRef>
-                      </wps:style>
-                      <wps:bodyPr/>
-                    </wps:wsp>
-                  </a:graphicData>
-                </a:graphic>
-              </wp:anchor>
-            </w:drawing>
-          </mc:Choice>
-          <mc:Fallback>
-            <w:pict>
-              <v:shape id="Straight Arrow Connector 405" o:spid="_x0000_s1026" o:spt="32" type="#_x0000_t32" style="position:absolute;left:0pt;margin-left:41.25pt;margin-top:51.55pt;height:236.9pt;width:160.05pt;z-index:251675648;mso-width-relative:page;mso-height-relative:page;" filled="f" stroked="t" coordsize="21600,21600" o:gfxdata="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">
-                <v:fill on="f" focussize="0,0"/>
-                <v:stroke color="#000000 [3200]" joinstyle="round" endarrow="block"/>
-                <v:imagedata o:title=""/>
-                <o:lock v:ext="edit" aspectratio="f"/>
-              </v:shape>
-            </w:pict>
-          </mc:Fallback>
-        </mc:AlternateContent>
-      </w:r>
+      </w:pPr>
       <w:r>
         <w:rPr>
           <w:rFonts w:ascii="Times New Roman" w:hAnsi="Times New Roman" w:cs="Times New Roman"/>
@@ -19124,13 +18522,13 @@
               <wp:anchor distT="0" distB="0" distL="114300" distR="114300" simplePos="0" relativeHeight="251669504" behindDoc="0" locked="0" layoutInCell="1" allowOverlap="1">
                 <wp:simplePos x="0" y="0"/>
                 <wp:positionH relativeFrom="margin">
-                  <wp:posOffset>-771525</wp:posOffset>
+                  <wp:posOffset>-629285</wp:posOffset>
                 </wp:positionH>
                 <wp:positionV relativeFrom="paragraph">
                   <wp:posOffset>1322070</wp:posOffset>
                 </wp:positionV>
-                <wp:extent cx="1152525" cy="400050"/>
-                <wp:effectExtent l="0" t="0" r="28575" b="19050"/>
+                <wp:extent cx="1010285" cy="400050"/>
+                <wp:effectExtent l="4445" t="4445" r="13970" b="14605"/>
                 <wp:wrapNone/>
                 <wp:docPr id="283" name="Text Box 63"/>
                 <wp:cNvGraphicFramePr/>
@@ -19141,13 +18539,13 @@
                       <wps:spPr>
                         <a:xfrm>
                           <a:off x="0" y="0"/>
-                          <a:ext cx="1152525" cy="400050"/>
+                          <a:ext cx="1010285" cy="400050"/>
                         </a:xfrm>
                         <a:prstGeom prst="rect">
                           <a:avLst/>
                         </a:prstGeom>
                         <a:solidFill>
-                          <a:schemeClr val="lt1"/>
+                          <a:srgbClr val="FFFF00"/>
                         </a:solidFill>
                         <a:ln w="6350">
                           <a:solidFill>
@@ -19207,7 +18605,7 @@
           </mc:Choice>
           <mc:Fallback>
             <w:pict>
-              <v:shape id="Text Box 63" o:spid="_x0000_s1026" o:spt="202" type="#_x0000_t202" style="position:absolute;left:0pt;margin-left:-60.75pt;margin-top:104.1pt;height:31.5pt;width:90.75pt;mso-position-horizontal-relative:margin;z-index:251669504;mso-width-relative:page;mso-height-relative:page;" fillcolor="#FFFFFF [3201]" filled="t" stroked="t" coordsize="21600,21600" o:gfxdata="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">
+              <v:shape id="Text Box 63" o:spid="_x0000_s1026" o:spt="202" type="#_x0000_t202" style="position:absolute;left:0pt;margin-left:-49.55pt;margin-top:104.1pt;height:31.5pt;width:79.55pt;mso-position-horizontal-relative:margin;z-index:251669504;mso-width-relative:page;mso-height-relative:page;" fillcolor="#FFFF00" filled="t" stroked="t" coordsize="21600,21600" o:gfxdata="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">
                 <v:fill on="t" focussize="0,0"/>
                 <v:stroke weight="0.5pt" color="#000000 [3204]" joinstyle="round"/>
                 <v:imagedata o:title=""/>
@@ -19251,6 +18649,375 @@
           <w:sz w:val="24"/>
           <w:szCs w:val="24"/>
         </w:rPr>
+        <w:drawing>
+          <wp:anchor distT="0" distB="0" distL="114300" distR="114300" simplePos="0" relativeHeight="251741184" behindDoc="0" locked="0" layoutInCell="1" allowOverlap="1">
+            <wp:simplePos x="0" y="0"/>
+            <wp:positionH relativeFrom="column">
+              <wp:posOffset>-631190</wp:posOffset>
+            </wp:positionH>
+            <wp:positionV relativeFrom="paragraph">
+              <wp:posOffset>95885</wp:posOffset>
+            </wp:positionV>
+            <wp:extent cx="1143000" cy="1143000"/>
+            <wp:effectExtent l="0" t="0" r="0" b="0"/>
+            <wp:wrapTopAndBottom/>
+            <wp:docPr id="61" name="Picture 61" descr="C:\Users\Joy Kumar\Downloads\people-solid\128x128.png"/>
+            <wp:cNvGraphicFramePr>
+              <a:graphicFrameLocks xmlns:a="http://schemas.openxmlformats.org/drawingml/2006/main" noChangeAspect="1"/>
+            </wp:cNvGraphicFramePr>
+            <a:graphic xmlns:a="http://schemas.openxmlformats.org/drawingml/2006/main">
+              <a:graphicData uri="http://schemas.openxmlformats.org/drawingml/2006/picture">
+                <pic:pic xmlns:pic="http://schemas.openxmlformats.org/drawingml/2006/picture">
+                  <pic:nvPicPr>
+                    <pic:cNvPr id="61" name="Picture 61" descr="C:\Users\Joy Kumar\Downloads\people-solid\128x128.png"/>
+                    <pic:cNvPicPr>
+                      <a:picLocks noChangeAspect="1" noChangeArrowheads="1"/>
+                    </pic:cNvPicPr>
+                  </pic:nvPicPr>
+                  <pic:blipFill>
+                    <a:blip r:embed="rId27">
+                      <a:extLst>
+                        <a:ext uri="{28A0092B-C50C-407E-A947-70E740481C1C}">
+                          <a14:useLocalDpi xmlns:a14="http://schemas.microsoft.com/office/drawing/2010/main" val="0"/>
+                        </a:ext>
+                      </a:extLst>
+                    </a:blip>
+                    <a:srcRect/>
+                    <a:stretch>
+                      <a:fillRect/>
+                    </a:stretch>
+                  </pic:blipFill>
+                  <pic:spPr>
+                    <a:xfrm>
+                      <a:off x="0" y="0"/>
+                      <a:ext cx="1143000" cy="1143000"/>
+                    </a:xfrm>
+                    <a:prstGeom prst="rect">
+                      <a:avLst/>
+                    </a:prstGeom>
+                    <a:noFill/>
+                    <a:ln>
+                      <a:noFill/>
+                    </a:ln>
+                  </pic:spPr>
+                </pic:pic>
+              </a:graphicData>
+            </a:graphic>
+          </wp:anchor>
+        </w:drawing>
+      </w:r>
+      <w:r>
+        <w:rPr>
+          <w:rFonts w:ascii="Times New Roman" w:hAnsi="Times New Roman" w:cs="Times New Roman"/>
+          <w:b/>
+          <w:bCs/>
+          <w:sz w:val="24"/>
+          <w:szCs w:val="24"/>
+        </w:rPr>
+        <mc:AlternateContent>
+          <mc:Choice Requires="wps">
+            <w:drawing>
+              <wp:anchor distT="0" distB="0" distL="114300" distR="114300" simplePos="0" relativeHeight="251728896" behindDoc="0" locked="0" layoutInCell="1" allowOverlap="1">
+                <wp:simplePos x="0" y="0"/>
+                <wp:positionH relativeFrom="column">
+                  <wp:posOffset>511810</wp:posOffset>
+                </wp:positionH>
+                <wp:positionV relativeFrom="paragraph">
+                  <wp:posOffset>667385</wp:posOffset>
+                </wp:positionV>
+                <wp:extent cx="2087880" cy="2195830"/>
+                <wp:effectExtent l="3175" t="3175" r="4445" b="10795"/>
+                <wp:wrapNone/>
+                <wp:docPr id="104" name="Straight Arrow Connector 64981"/>
+                <wp:cNvGraphicFramePr/>
+                <a:graphic xmlns:a="http://schemas.openxmlformats.org/drawingml/2006/main">
+                  <a:graphicData uri="http://schemas.microsoft.com/office/word/2010/wordprocessingShape">
+                    <wps:wsp>
+                      <wps:cNvCnPr>
+                        <a:stCxn id="61" idx="3"/>
+                        <a:endCxn id="280" idx="2"/>
+                      </wps:cNvCnPr>
+                      <wps:spPr>
+                        <a:xfrm>
+                          <a:off x="0" y="0"/>
+                          <a:ext cx="2087880" cy="2195830"/>
+                        </a:xfrm>
+                        <a:prstGeom prst="straightConnector1">
+                          <a:avLst/>
+                        </a:prstGeom>
+                        <a:ln>
+                          <a:tailEnd type="triangle"/>
+                        </a:ln>
+                      </wps:spPr>
+                      <wps:style>
+                        <a:lnRef idx="1">
+                          <a:schemeClr val="dk1"/>
+                        </a:lnRef>
+                        <a:fillRef idx="0">
+                          <a:schemeClr val="dk1"/>
+                        </a:fillRef>
+                        <a:effectRef idx="0">
+                          <a:schemeClr val="dk1"/>
+                        </a:effectRef>
+                        <a:fontRef idx="minor">
+                          <a:schemeClr val="tx1"/>
+                        </a:fontRef>
+                      </wps:style>
+                      <wps:bodyPr/>
+                    </wps:wsp>
+                  </a:graphicData>
+                </a:graphic>
+              </wp:anchor>
+            </w:drawing>
+          </mc:Choice>
+          <mc:Fallback>
+            <w:pict>
+              <v:shape id="Straight Arrow Connector 64981" o:spid="_x0000_s1026" o:spt="32" type="#_x0000_t32" style="position:absolute;left:0pt;margin-left:40.3pt;margin-top:52.55pt;height:172.9pt;width:164.4pt;z-index:251728896;mso-width-relative:page;mso-height-relative:page;" filled="f" stroked="t" coordsize="21600,21600" o:gfxdata="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">
+                <v:fill on="f" focussize="0,0"/>
+                <v:stroke color="#000000 [3200]" joinstyle="round" endarrow="block"/>
+                <v:imagedata o:title=""/>
+                <o:lock v:ext="edit" aspectratio="f"/>
+              </v:shape>
+            </w:pict>
+          </mc:Fallback>
+        </mc:AlternateContent>
+      </w:r>
+      <w:r>
+        <w:rPr>
+          <w:rFonts w:ascii="Times New Roman" w:hAnsi="Times New Roman" w:cs="Times New Roman"/>
+          <w:b/>
+          <w:bCs/>
+          <w:sz w:val="24"/>
+          <w:szCs w:val="24"/>
+        </w:rPr>
+        <mc:AlternateContent>
+          <mc:Choice Requires="wps">
+            <w:drawing>
+              <wp:anchor distT="0" distB="0" distL="114300" distR="114300" simplePos="0" relativeHeight="251766784" behindDoc="0" locked="0" layoutInCell="1" allowOverlap="1">
+                <wp:simplePos x="0" y="0"/>
+                <wp:positionH relativeFrom="column">
+                  <wp:posOffset>511810</wp:posOffset>
+                </wp:positionH>
+                <wp:positionV relativeFrom="paragraph">
+                  <wp:posOffset>667385</wp:posOffset>
+                </wp:positionV>
+                <wp:extent cx="1991360" cy="3754120"/>
+                <wp:effectExtent l="4445" t="2540" r="4445" b="15240"/>
+                <wp:wrapNone/>
+                <wp:docPr id="31" name="Straight Arrow Connector 405"/>
+                <wp:cNvGraphicFramePr/>
+                <a:graphic xmlns:a="http://schemas.openxmlformats.org/drawingml/2006/main">
+                  <a:graphicData uri="http://schemas.microsoft.com/office/word/2010/wordprocessingShape">
+                    <wps:wsp>
+                      <wps:cNvCnPr>
+                        <a:stCxn id="61" idx="3"/>
+                        <a:endCxn id="275" idx="2"/>
+                      </wps:cNvCnPr>
+                      <wps:spPr>
+                        <a:xfrm>
+                          <a:off x="0" y="0"/>
+                          <a:ext cx="1991360" cy="3754120"/>
+                        </a:xfrm>
+                        <a:prstGeom prst="straightConnector1">
+                          <a:avLst/>
+                        </a:prstGeom>
+                        <a:ln>
+                          <a:tailEnd type="triangle"/>
+                        </a:ln>
+                      </wps:spPr>
+                      <wps:style>
+                        <a:lnRef idx="1">
+                          <a:schemeClr val="dk1"/>
+                        </a:lnRef>
+                        <a:fillRef idx="0">
+                          <a:schemeClr val="dk1"/>
+                        </a:fillRef>
+                        <a:effectRef idx="0">
+                          <a:schemeClr val="dk1"/>
+                        </a:effectRef>
+                        <a:fontRef idx="minor">
+                          <a:schemeClr val="tx1"/>
+                        </a:fontRef>
+                      </wps:style>
+                      <wps:bodyPr/>
+                    </wps:wsp>
+                  </a:graphicData>
+                </a:graphic>
+              </wp:anchor>
+            </w:drawing>
+          </mc:Choice>
+          <mc:Fallback>
+            <w:pict>
+              <v:shape id="Straight Arrow Connector 405" o:spid="_x0000_s1026" o:spt="32" type="#_x0000_t32" style="position:absolute;left:0pt;margin-left:40.3pt;margin-top:52.55pt;height:295.6pt;width:156.8pt;z-index:251766784;mso-width-relative:page;mso-height-relative:page;" filled="f" stroked="t" coordsize="21600,21600" o:gfxdata="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">
+                <v:fill on="f" focussize="0,0"/>
+                <v:stroke color="#000000 [3200]" joinstyle="round" endarrow="block"/>
+                <v:imagedata o:title=""/>
+                <o:lock v:ext="edit" aspectratio="f"/>
+              </v:shape>
+            </w:pict>
+          </mc:Fallback>
+        </mc:AlternateContent>
+      </w:r>
+      <w:r>
+        <w:rPr>
+          <w:rFonts w:ascii="Times New Roman" w:hAnsi="Times New Roman" w:cs="Times New Roman"/>
+          <w:b/>
+          <w:bCs/>
+          <w:sz w:val="24"/>
+          <w:szCs w:val="24"/>
+        </w:rPr>
+        <mc:AlternateContent>
+          <mc:Choice Requires="wps">
+            <w:drawing>
+              <wp:anchor distT="0" distB="0" distL="114300" distR="114300" simplePos="0" relativeHeight="251674624" behindDoc="0" locked="0" layoutInCell="1" allowOverlap="1">
+                <wp:simplePos x="0" y="0"/>
+                <wp:positionH relativeFrom="column">
+                  <wp:posOffset>511810</wp:posOffset>
+                </wp:positionH>
+                <wp:positionV relativeFrom="paragraph">
+                  <wp:posOffset>667385</wp:posOffset>
+                </wp:positionV>
+                <wp:extent cx="1856740" cy="1263015"/>
+                <wp:effectExtent l="2540" t="3810" r="7620" b="9525"/>
+                <wp:wrapNone/>
+                <wp:docPr id="287" name="Straight Arrow Connector 404"/>
+                <wp:cNvGraphicFramePr/>
+                <a:graphic xmlns:a="http://schemas.openxmlformats.org/drawingml/2006/main">
+                  <a:graphicData uri="http://schemas.microsoft.com/office/word/2010/wordprocessingShape">
+                    <wps:wsp>
+                      <wps:cNvCnPr>
+                        <a:stCxn id="61" idx="3"/>
+                        <a:endCxn id="285" idx="2"/>
+                      </wps:cNvCnPr>
+                      <wps:spPr>
+                        <a:xfrm>
+                          <a:off x="0" y="0"/>
+                          <a:ext cx="1856740" cy="1263015"/>
+                        </a:xfrm>
+                        <a:prstGeom prst="straightConnector1">
+                          <a:avLst/>
+                        </a:prstGeom>
+                        <a:ln>
+                          <a:tailEnd type="triangle"/>
+                        </a:ln>
+                      </wps:spPr>
+                      <wps:style>
+                        <a:lnRef idx="1">
+                          <a:schemeClr val="dk1"/>
+                        </a:lnRef>
+                        <a:fillRef idx="0">
+                          <a:schemeClr val="dk1"/>
+                        </a:fillRef>
+                        <a:effectRef idx="0">
+                          <a:schemeClr val="dk1"/>
+                        </a:effectRef>
+                        <a:fontRef idx="minor">
+                          <a:schemeClr val="tx1"/>
+                        </a:fontRef>
+                      </wps:style>
+                      <wps:bodyPr/>
+                    </wps:wsp>
+                  </a:graphicData>
+                </a:graphic>
+              </wp:anchor>
+            </w:drawing>
+          </mc:Choice>
+          <mc:Fallback>
+            <w:pict>
+              <v:shape id="Straight Arrow Connector 404" o:spid="_x0000_s1026" o:spt="32" type="#_x0000_t32" style="position:absolute;left:0pt;margin-left:40.3pt;margin-top:52.55pt;height:99.45pt;width:146.2pt;z-index:251674624;mso-width-relative:page;mso-height-relative:page;" filled="f" stroked="t" coordsize="21600,21600" o:gfxdata="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">
+                <v:fill on="f" focussize="0,0"/>
+                <v:stroke color="#000000 [3200]" joinstyle="round" endarrow="block"/>
+                <v:imagedata o:title=""/>
+                <o:lock v:ext="edit" aspectratio="f"/>
+              </v:shape>
+            </w:pict>
+          </mc:Fallback>
+        </mc:AlternateContent>
+      </w:r>
+      <w:r>
+        <w:rPr>
+          <w:rFonts w:ascii="Times New Roman" w:hAnsi="Times New Roman" w:cs="Times New Roman"/>
+          <w:b/>
+          <w:bCs/>
+          <w:sz w:val="24"/>
+          <w:szCs w:val="24"/>
+        </w:rPr>
+        <mc:AlternateContent>
+          <mc:Choice Requires="wps">
+            <w:drawing>
+              <wp:anchor distT="0" distB="0" distL="114300" distR="114300" simplePos="0" relativeHeight="251675648" behindDoc="0" locked="0" layoutInCell="1" allowOverlap="1">
+                <wp:simplePos x="0" y="0"/>
+                <wp:positionH relativeFrom="column">
+                  <wp:posOffset>511810</wp:posOffset>
+                </wp:positionH>
+                <wp:positionV relativeFrom="paragraph">
+                  <wp:posOffset>667385</wp:posOffset>
+                </wp:positionV>
+                <wp:extent cx="2044700" cy="2996565"/>
+                <wp:effectExtent l="3810" t="2540" r="8890" b="10795"/>
+                <wp:wrapNone/>
+                <wp:docPr id="286" name="Straight Arrow Connector 405"/>
+                <wp:cNvGraphicFramePr/>
+                <a:graphic xmlns:a="http://schemas.openxmlformats.org/drawingml/2006/main">
+                  <a:graphicData uri="http://schemas.microsoft.com/office/word/2010/wordprocessingShape">
+                    <wps:wsp>
+                      <wps:cNvCnPr>
+                        <a:stCxn id="61" idx="3"/>
+                        <a:endCxn id="278" idx="2"/>
+                      </wps:cNvCnPr>
+                      <wps:spPr>
+                        <a:xfrm>
+                          <a:off x="0" y="0"/>
+                          <a:ext cx="2044700" cy="2996565"/>
+                        </a:xfrm>
+                        <a:prstGeom prst="straightConnector1">
+                          <a:avLst/>
+                        </a:prstGeom>
+                        <a:ln>
+                          <a:tailEnd type="triangle"/>
+                        </a:ln>
+                      </wps:spPr>
+                      <wps:style>
+                        <a:lnRef idx="1">
+                          <a:schemeClr val="dk1"/>
+                        </a:lnRef>
+                        <a:fillRef idx="0">
+                          <a:schemeClr val="dk1"/>
+                        </a:fillRef>
+                        <a:effectRef idx="0">
+                          <a:schemeClr val="dk1"/>
+                        </a:effectRef>
+                        <a:fontRef idx="minor">
+                          <a:schemeClr val="tx1"/>
+                        </a:fontRef>
+                      </wps:style>
+                      <wps:bodyPr/>
+                    </wps:wsp>
+                  </a:graphicData>
+                </a:graphic>
+              </wp:anchor>
+            </w:drawing>
+          </mc:Choice>
+          <mc:Fallback>
+            <w:pict>
+              <v:shape id="Straight Arrow Connector 405" o:spid="_x0000_s1026" o:spt="32" type="#_x0000_t32" style="position:absolute;left:0pt;margin-left:40.3pt;margin-top:52.55pt;height:235.95pt;width:161pt;z-index:251675648;mso-width-relative:page;mso-height-relative:page;" filled="f" stroked="t" coordsize="21600,21600" o:gfxdata="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">
+                <v:fill on="f" focussize="0,0"/>
+                <v:stroke color="#000000 [3200]" joinstyle="round" endarrow="block"/>
+                <v:imagedata o:title=""/>
+                <o:lock v:ext="edit" aspectratio="f"/>
+              </v:shape>
+            </w:pict>
+          </mc:Fallback>
+        </mc:AlternateContent>
+      </w:r>
+      <w:r>
+        <w:rPr>
+          <w:rFonts w:ascii="Times New Roman" w:hAnsi="Times New Roman" w:cs="Times New Roman"/>
+          <w:b/>
+          <w:bCs/>
+          <w:sz w:val="24"/>
+          <w:szCs w:val="24"/>
+        </w:rPr>
         <mc:AlternateContent>
           <mc:Choice Requires="wps">
             <w:drawing>
@@ -19279,6 +19046,9 @@
                         <a:prstGeom prst="ellipse">
                           <a:avLst/>
                         </a:prstGeom>
+                        <a:solidFill>
+                          <a:srgbClr val="FFFF00"/>
+                        </a:solidFill>
                         <a:ln w="0">
                           <a:solidFill>
                             <a:schemeClr val="tx1"/>
@@ -19322,7 +19092,7 @@
           </mc:Choice>
           <mc:Fallback>
             <w:pict>
-              <v:shape id="Oval 275" o:spid="_x0000_s1026" o:spt="3" type="#_x0000_t3" style="position:absolute;left:0pt;margin-left:205.5pt;margin-top:24.05pt;height:57.15pt;width:249pt;z-index:251671552;v-text-anchor:middle;mso-width-relative:page;mso-height-relative:page;" fillcolor="#FFFFFF [3201]" filled="t" stroked="t" coordsize="21600,21600" o:gfxdata="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">
+              <v:shape id="Oval 275" o:spid="_x0000_s1026" o:spt="3" type="#_x0000_t3" style="position:absolute;left:0pt;margin-left:205.5pt;margin-top:24.05pt;height:57.15pt;width:249pt;z-index:251671552;v-text-anchor:middle;mso-width-relative:page;mso-height-relative:page;" fillcolor="#FFFF00" filled="t" stroked="t" coordsize="21600,21600" o:gfxdata="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">
                 <v:fill on="t" focussize="0,0"/>
                 <v:stroke weight="0pt" color="#000000 [3213]" joinstyle="round"/>
                 <v:imagedata o:title=""/>
@@ -19381,7 +19151,7 @@
                           <a:avLst/>
                         </a:prstGeom>
                         <a:solidFill>
-                          <a:schemeClr val="lt1"/>
+                          <a:srgbClr val="FFFF00"/>
                         </a:solidFill>
                         <a:ln w="6350">
                           <a:solidFill>
@@ -19432,7 +19202,7 @@
           </mc:Choice>
           <mc:Fallback>
             <w:pict>
-              <v:shape id="Text Box 396" o:spid="_x0000_s1026" o:spt="202" type="#_x0000_t202" style="position:absolute;left:0pt;margin-left:242.25pt;margin-top:33.8pt;height:36.8pt;width:183pt;z-index:251672576;mso-width-relative:page;mso-height-relative:page;" fillcolor="#FFFFFF [3201]" filled="t" stroked="t" coordsize="21600,21600" o:gfxdata="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">
+              <v:shape id="Text Box 396" o:spid="_x0000_s1026" o:spt="202" type="#_x0000_t202" style="position:absolute;left:0pt;margin-left:242.25pt;margin-top:33.8pt;height:36.8pt;width:183pt;z-index:251672576;mso-width-relative:page;mso-height-relative:page;" fillcolor="#FFFF00" filled="t" stroked="t" coordsize="21600,21600" o:gfxdata="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">
                 <v:fill on="t" focussize="0,0"/>
                 <v:stroke weight="0.5pt" color="#FFFFFF [3212]" joinstyle="round"/>
                 <v:imagedata o:title=""/>
@@ -19507,7 +19277,7 @@
                           <a:avLst/>
                         </a:prstGeom>
                         <a:solidFill>
-                          <a:schemeClr val="lt1"/>
+                          <a:srgbClr val="FFFF00"/>
                         </a:solidFill>
                         <a:ln w="6350">
                           <a:solidFill>
@@ -19550,7 +19320,7 @@
           </mc:Choice>
           <mc:Fallback>
             <w:pict>
-              <v:shape id="Text Box 85" o:spid="_x0000_s1026" o:spt="202" type="#_x0000_t202" style="position:absolute;left:0pt;margin-left:261.5pt;margin-top:14.05pt;height:36.05pt;width:126.7pt;z-index:251767808;mso-width-relative:page;mso-height-relative:page;" fillcolor="#FFFFFF [3201]" filled="t" stroked="t" coordsize="21600,21600" o:gfxdata="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">
+              <v:shape id="Text Box 85" o:spid="_x0000_s1026" o:spt="202" type="#_x0000_t202" style="position:absolute;left:0pt;margin-left:261.5pt;margin-top:14.05pt;height:36.05pt;width:126.7pt;z-index:251767808;mso-width-relative:page;mso-height-relative:page;" fillcolor="#FFFF00" filled="t" stroked="t" coordsize="21600,21600" o:gfxdata="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">
                 <v:fill on="t" focussize="0,0"/>
                 <v:stroke weight="0.5pt" color="#FFFFFF [3212]" joinstyle="round"/>
                 <v:imagedata o:title=""/>
@@ -19605,6 +19375,9 @@
                         <a:prstGeom prst="ellipse">
                           <a:avLst/>
                         </a:prstGeom>
+                        <a:solidFill>
+                          <a:srgbClr val="FFFF00"/>
+                        </a:solidFill>
                         <a:ln w="0">
                           <a:solidFill>
                             <a:schemeClr val="tx1"/>
@@ -19636,7 +19409,7 @@
           </mc:Choice>
           <mc:Fallback>
             <w:pict>
-              <v:shape id="Oval 83" o:spid="_x0000_s1026" o:spt="3" type="#_x0000_t3" style="position:absolute;left:0pt;margin-left:276.5pt;margin-top:3.6pt;height:51.75pt;width:247.5pt;mso-position-horizontal-relative:page;z-index:251676672;v-text-anchor:middle;mso-width-relative:page;mso-height-relative:page;" fillcolor="#FFFFFF [3201]" filled="t" stroked="t" coordsize="21600,21600" o:gfxdata="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">
+              <v:shape id="Oval 83" o:spid="_x0000_s1026" o:spt="3" type="#_x0000_t3" style="position:absolute;left:0pt;margin-left:276.5pt;margin-top:3.6pt;height:51.75pt;width:247.5pt;mso-position-horizontal-relative:page;z-index:251676672;v-text-anchor:middle;mso-width-relative:page;mso-height-relative:page;" fillcolor="#FFFF00" filled="t" stroked="t" coordsize="21600,21600" o:gfxdata="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">
                 <v:fill on="t" focussize="0,0"/>
                 <v:stroke weight="0pt" color="#000000 [3213]" joinstyle="round"/>
                 <v:imagedata o:title=""/>
@@ -19704,6 +19477,9 @@
                         <a:prstGeom prst="ellipse">
                           <a:avLst/>
                         </a:prstGeom>
+                        <a:solidFill>
+                          <a:srgbClr val="FFFF00"/>
+                        </a:solidFill>
                         <a:ln w="0">
                           <a:solidFill>
                             <a:schemeClr val="tx1"/>
@@ -19735,7 +19511,7 @@
           </mc:Choice>
           <mc:Fallback>
             <w:pict>
-              <v:shape id="Oval 266" o:spid="_x0000_s1026" o:spt="3" type="#_x0000_t3" style="position:absolute;left:0pt;margin-left:204.7pt;margin-top:24.75pt;height:52.85pt;width:253.6pt;z-index:251670528;v-text-anchor:middle;mso-width-relative:page;mso-height-relative:page;" fillcolor="#FFFFFF [3201]" filled="t" stroked="t" coordsize="21600,21600" o:gfxdata="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">
+              <v:shape id="Oval 266" o:spid="_x0000_s1026" o:spt="3" type="#_x0000_t3" style="position:absolute;left:0pt;margin-left:204.7pt;margin-top:24.75pt;height:52.85pt;width:253.6pt;z-index:251670528;v-text-anchor:middle;mso-width-relative:page;mso-height-relative:page;" fillcolor="#FFFF00" filled="t" stroked="t" coordsize="21600,21600" o:gfxdata="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">
                 <v:fill on="t" focussize="0,0"/>
                 <v:stroke weight="0pt" color="#000000 [3213]" joinstyle="round"/>
                 <v:imagedata o:title=""/>
@@ -19793,7 +19569,7 @@
                           <a:avLst/>
                         </a:prstGeom>
                         <a:solidFill>
-                          <a:schemeClr val="lt1"/>
+                          <a:srgbClr val="FFFF00"/>
                         </a:solidFill>
                         <a:ln w="6350">
                           <a:solidFill>
@@ -19845,7 +19621,7 @@
           </mc:Choice>
           <mc:Fallback>
             <w:pict>
-              <v:shape id="Text Box 397" o:spid="_x0000_s1026" o:spt="202" type="#_x0000_t202" style="position:absolute;left:0pt;margin-left:259.8pt;margin-top:8.8pt;height:35.25pt;width:153.6pt;z-index:251673600;mso-width-relative:page;mso-height-relative:page;" fillcolor="#FFFFFF [3201]" filled="t" stroked="t" coordsize="21600,21600" o:gfxdata="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">
+              <v:shape id="Text Box 397" o:spid="_x0000_s1026" o:spt="202" type="#_x0000_t202" style="position:absolute;left:0pt;margin-left:259.8pt;margin-top:8.8pt;height:35.25pt;width:153.6pt;z-index:251673600;mso-width-relative:page;mso-height-relative:page;" fillcolor="#FFFF00" filled="t" stroked="t" coordsize="21600,21600" o:gfxdata="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">
                 <v:fill on="t" focussize="0,0"/>
                 <v:stroke weight="0.5pt" color="#FFFFFF [3212]" joinstyle="round"/>
                 <v:imagedata o:title=""/>
@@ -19931,6 +19707,9 @@
                         <a:prstGeom prst="ellipse">
                           <a:avLst/>
                         </a:prstGeom>
+                        <a:solidFill>
+                          <a:srgbClr val="FFFF00"/>
+                        </a:solidFill>
                         <a:ln w="0">
                           <a:solidFill>
                             <a:schemeClr val="tx1"/>
@@ -19962,7 +19741,7 @@
           </mc:Choice>
           <mc:Fallback>
             <w:pict>
-              <v:shape id="Oval 64982" o:spid="_x0000_s1026" o:spt="3" type="#_x0000_t3" style="position:absolute;left:0pt;margin-left:201.3pt;margin-top:14.15pt;height:45pt;width:241.5pt;z-index:251729920;v-text-anchor:middle;mso-width-relative:page;mso-height-relative:page;" fillcolor="#FFFFFF [3201]" filled="t" stroked="t" coordsize="21600,21600" o:gfxdata="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">
+              <v:shape id="Oval 64982" o:spid="_x0000_s1026" o:spt="3" type="#_x0000_t3" style="position:absolute;left:0pt;margin-left:201.3pt;margin-top:14.15pt;height:45pt;width:241.5pt;z-index:251729920;v-text-anchor:middle;mso-width-relative:page;mso-height-relative:page;" fillcolor="#FFFF00" filled="t" stroked="t" coordsize="21600,21600" o:gfxdata="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">
                 <v:fill on="t" focussize="0,0"/>
                 <v:stroke weight="0pt" color="#000000 [3213]" joinstyle="round"/>
                 <v:imagedata o:title=""/>
@@ -20023,7 +19802,7 @@
                           <a:avLst/>
                         </a:prstGeom>
                         <a:solidFill>
-                          <a:schemeClr val="lt1"/>
+                          <a:srgbClr val="FFFF00"/>
                         </a:solidFill>
                         <a:ln w="6350">
                           <a:solidFill>
@@ -20074,7 +19853,7 @@
           </mc:Choice>
           <mc:Fallback>
             <w:pict>
-              <v:shape id="Text Box 64991" o:spid="_x0000_s1026" o:spt="202" type="#_x0000_t202" style="position:absolute;left:0pt;margin-left:262.15pt;margin-top:1.2pt;height:25.95pt;width:132.35pt;z-index:251730944;mso-width-relative:page;mso-height-relative:page;" fillcolor="#FFFFFF [3201]" filled="t" stroked="t" coordsize="21600,21600" o:gfxdata="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">
+              <v:shape id="Text Box 64991" o:spid="_x0000_s1026" o:spt="202" type="#_x0000_t202" style="position:absolute;left:0pt;margin-left:262.15pt;margin-top:1.2pt;height:25.95pt;width:132.35pt;z-index:251730944;mso-width-relative:page;mso-height-relative:page;" fillcolor="#FFFF00" filled="t" stroked="t" coordsize="21600,21600" o:gfxdata="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">
                 <v:fill on="t" focussize="0,0"/>
                 <v:stroke weight="0.5pt" color="#FFFFFF [3212]" joinstyle="round"/>
                 <v:imagedata o:title=""/>
@@ -20158,6 +19937,9 @@
                         <a:prstGeom prst="ellipse">
                           <a:avLst/>
                         </a:prstGeom>
+                        <a:solidFill>
+                          <a:srgbClr val="FFFF00"/>
+                        </a:solidFill>
                         <a:ln w="0">
                           <a:solidFill>
                             <a:schemeClr val="tx1"/>
@@ -20189,7 +19971,7 @@
           </mc:Choice>
           <mc:Fallback>
             <w:pict>
-              <v:shape id="Oval 267" o:spid="_x0000_s1026" o:spt="3" type="#_x0000_t3" style="position:absolute;left:0pt;margin-left:197.1pt;margin-top:18.15pt;height:52.85pt;width:242.5pt;z-index:251695104;v-text-anchor:middle;mso-width-relative:page;mso-height-relative:page;" fillcolor="#FFFFFF [3201]" filled="t" stroked="t" coordsize="21600,21600" o:gfxdata="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">
+              <v:shape id="Oval 267" o:spid="_x0000_s1026" o:spt="3" type="#_x0000_t3" style="position:absolute;left:0pt;margin-left:197.1pt;margin-top:18.15pt;height:52.85pt;width:242.5pt;z-index:251695104;v-text-anchor:middle;mso-width-relative:page;mso-height-relative:page;" fillcolor="#FFFF00" filled="t" stroked="t" coordsize="21600,21600" o:gfxdata="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">
                 <v:fill on="t" focussize="0,0"/>
                 <v:stroke weight="0pt" color="#000000 [3213]" joinstyle="round"/>
                 <v:imagedata o:title=""/>
@@ -20247,7 +20029,7 @@
                           <a:avLst/>
                         </a:prstGeom>
                         <a:solidFill>
-                          <a:schemeClr val="lt1"/>
+                          <a:srgbClr val="FFFF00"/>
                         </a:solidFill>
                         <a:ln w="6350">
                           <a:solidFill>
@@ -20306,7 +20088,7 @@
           </mc:Choice>
           <mc:Fallback>
             <w:pict>
-              <v:shape id="Text Box 398" o:spid="_x0000_s1026" o:spt="202" type="#_x0000_t202" style="position:absolute;left:0pt;margin-left:267.9pt;margin-top:1pt;height:32.8pt;width:130.2pt;z-index:251698176;mso-width-relative:page;mso-height-relative:page;" fillcolor="#FFFFFF [3201]" filled="t" stroked="t" coordsize="21600,21600" o:gfxdata="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">
+              <v:shape id="Text Box 398" o:spid="_x0000_s1026" o:spt="202" type="#_x0000_t202" style="position:absolute;left:0pt;margin-left:267.9pt;margin-top:1pt;height:32.8pt;width:130.2pt;z-index:251698176;mso-width-relative:page;mso-height-relative:page;" fillcolor="#FFFF00" filled="t" stroked="t" coordsize="21600,21600" o:gfxdata="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">
                 <v:fill on="t" focussize="0,0"/>
                 <v:stroke weight="0.5pt" color="#FFFFFF [3212]" joinstyle="round"/>
                 <v:imagedata o:title=""/>
@@ -20541,6 +20323,9 @@
                         <a:prstGeom prst="ellipse">
                           <a:avLst/>
                         </a:prstGeom>
+                        <a:solidFill>
+                          <a:srgbClr val="FFFF00"/>
+                        </a:solidFill>
                         <a:ln w="0">
                           <a:solidFill>
                             <a:schemeClr val="tx1"/>
@@ -20572,7 +20357,7 @@
           </mc:Choice>
           <mc:Fallback>
             <w:pict>
-              <v:shape id="Oval 23" o:spid="_x0000_s1026" o:spt="3" type="#_x0000_t3" style="position:absolute;left:0pt;margin-left:195.75pt;margin-top:22.5pt;height:37.5pt;width:230.25pt;z-index:251714560;v-text-anchor:middle;mso-width-relative:page;mso-height-relative:page;" fillcolor="#FFFFFF [3201]" filled="t" stroked="t" coordsize="21600,21600" o:gfxdata="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">
+              <v:shape id="Oval 23" o:spid="_x0000_s1026" o:spt="3" type="#_x0000_t3" style="position:absolute;left:0pt;margin-left:195.75pt;margin-top:22.5pt;height:37.5pt;width:230.25pt;z-index:251714560;v-text-anchor:middle;mso-width-relative:page;mso-height-relative:page;" fillcolor="#FFFF00" filled="t" stroked="t" coordsize="21600,21600" o:gfxdata="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">
                 <v:fill on="t" focussize="0,0"/>
                 <v:stroke weight="0pt" color="#000000 [3213]" joinstyle="round"/>
                 <v:imagedata o:title=""/>
@@ -20612,7 +20397,7 @@
                           <a:avLst/>
                         </a:prstGeom>
                         <a:solidFill>
-                          <a:schemeClr val="lt1"/>
+                          <a:srgbClr val="FFFF00"/>
                         </a:solidFill>
                         <a:ln w="6350">
                           <a:solidFill>
@@ -20663,7 +20448,7 @@
           </mc:Choice>
           <mc:Fallback>
             <w:pict>
-              <v:shape id="Text Box 64980" o:spid="_x0000_s1026" o:spt="202" type="#_x0000_t202" style="position:absolute;left:0pt;margin-left:237.95pt;margin-top:28.85pt;height:24.5pt;width:147.25pt;z-index:251726848;mso-width-relative:page;mso-height-relative:page;" fillcolor="#FFFFFF [3201]" filled="t" stroked="t" coordsize="21600,21600" o:gfxdata="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">
+              <v:shape id="Text Box 64980" o:spid="_x0000_s1026" o:spt="202" type="#_x0000_t202" style="position:absolute;left:0pt;margin-left:237.95pt;margin-top:28.85pt;height:24.5pt;width:147.25pt;z-index:251726848;mso-width-relative:page;mso-height-relative:page;" fillcolor="#FFFF00" filled="t" stroked="t" coordsize="21600,21600" o:gfxdata="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">
                 <v:fill on="t" focussize="0,0"/>
                 <v:stroke weight="0.5pt" color="#FFFFFF [3212]" joinstyle="round"/>
                 <v:imagedata o:title=""/>
@@ -20838,7 +20623,7 @@
                           <a:avLst/>
                         </a:prstGeom>
                         <a:solidFill>
-                          <a:schemeClr val="lt1"/>
+                          <a:srgbClr val="FFFF00"/>
                         </a:solidFill>
                         <a:ln w="6350">
                           <a:solidFill>
@@ -20889,7 +20674,7 @@
           </mc:Choice>
           <mc:Fallback>
             <w:pict>
-              <v:shape id="Text Box 414" o:spid="_x0000_s1026" o:spt="202" type="#_x0000_t202" style="position:absolute;left:0pt;margin-left:242.85pt;margin-top:13.15pt;height:19.5pt;width:138.75pt;mso-position-horizontal-relative:margin;z-index:251664384;mso-width-relative:page;mso-height-relative:page;" fillcolor="#FFFFFF [3201]" filled="t" stroked="t" coordsize="21600,21600" o:gfxdata="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">
+              <v:shape id="Text Box 414" o:spid="_x0000_s1026" o:spt="202" type="#_x0000_t202" style="position:absolute;left:0pt;margin-left:242.85pt;margin-top:13.15pt;height:19.5pt;width:138.75pt;mso-position-horizontal-relative:margin;z-index:251664384;mso-width-relative:page;mso-height-relative:page;" fillcolor="#FFFF00" filled="t" stroked="t" coordsize="21600,21600" o:gfxdata="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">
                 <v:fill on="t" focussize="0,0"/>
                 <v:stroke weight="0.5pt" color="#FFFFFF [3212]" joinstyle="round"/>
                 <v:imagedata o:title=""/>
@@ -20952,6 +20737,9 @@
                         <a:prstGeom prst="ellipse">
                           <a:avLst/>
                         </a:prstGeom>
+                        <a:solidFill>
+                          <a:srgbClr val="FFFF00"/>
+                        </a:solidFill>
                         <a:ln w="0">
                           <a:solidFill>
                             <a:schemeClr val="tx1"/>
@@ -20983,7 +20771,7 @@
           </mc:Choice>
           <mc:Fallback>
             <w:pict>
-              <v:shape id="Oval 413" o:spid="_x0000_s1026" o:spt="3" type="#_x0000_t3" style="position:absolute;left:0pt;margin-left:207.75pt;margin-top:2.65pt;height:36pt;width:222.25pt;z-index:251663360;v-text-anchor:middle;mso-width-relative:page;mso-height-relative:page;" fillcolor="#FFFFFF [3201]" filled="t" stroked="t" coordsize="21600,21600" o:gfxdata="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">
+              <v:shape id="Oval 413" o:spid="_x0000_s1026" o:spt="3" type="#_x0000_t3" style="position:absolute;left:0pt;margin-left:207.75pt;margin-top:2.65pt;height:36pt;width:222.25pt;z-index:251663360;v-text-anchor:middle;mso-width-relative:page;mso-height-relative:page;" fillcolor="#FFFF00" filled="t" stroked="t" coordsize="21600,21600" o:gfxdata="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">
                 <v:fill on="t" focussize="0,0"/>
                 <v:stroke weight="0pt" color="#000000 [3213]" joinstyle="round"/>
                 <v:imagedata o:title=""/>
@@ -21040,6 +20828,9 @@
                         <a:prstGeom prst="ellipse">
                           <a:avLst/>
                         </a:prstGeom>
+                        <a:solidFill>
+                          <a:srgbClr val="FFFF00"/>
+                        </a:solidFill>
                         <a:ln w="0">
                           <a:solidFill>
                             <a:schemeClr val="tx1"/>
@@ -21071,7 +20862,7 @@
           </mc:Choice>
           <mc:Fallback>
             <w:pict>
-              <v:shape id="Oval 412" o:spid="_x0000_s1026" o:spt="3" type="#_x0000_t3" style="position:absolute;left:0pt;margin-left:199.5pt;margin-top:21pt;height:45pt;width:235.5pt;z-index:251703296;v-text-anchor:middle;mso-width-relative:page;mso-height-relative:page;" fillcolor="#FFFFFF [3201]" filled="t" stroked="t" coordsize="21600,21600" o:gfxdata="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">
+              <v:shape id="Oval 412" o:spid="_x0000_s1026" o:spt="3" type="#_x0000_t3" style="position:absolute;left:0pt;margin-left:199.5pt;margin-top:21pt;height:45pt;width:235.5pt;z-index:251703296;v-text-anchor:middle;mso-width-relative:page;mso-height-relative:page;" fillcolor="#FFFF00" filled="t" stroked="t" coordsize="21600,21600" o:gfxdata="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">
                 <v:fill on="t" focussize="0,0"/>
                 <v:stroke weight="0pt" color="#000000 [3213]" joinstyle="round"/>
                 <v:imagedata o:title=""/>
@@ -21204,7 +20995,7 @@
                           <a:avLst/>
                         </a:prstGeom>
                         <a:solidFill>
-                          <a:schemeClr val="lt1"/>
+                          <a:srgbClr val="FFFF00"/>
                         </a:solidFill>
                         <a:ln w="6350">
                           <a:solidFill>
@@ -21256,7 +21047,7 @@
           </mc:Choice>
           <mc:Fallback>
             <w:pict>
-              <v:shape id="_x0000_s1026" o:spid="_x0000_s1026" o:spt="202" type="#_x0000_t202" style="position:absolute;left:0pt;margin-left:240.4pt;margin-top:8pt;height:25.1pt;width:167.3pt;z-index:251704320;mso-width-relative:page;mso-height-relative:page;" fillcolor="#FFFFFF [3201]" filled="t" stroked="t" coordsize="21600,21600" o:gfxdata="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">
+              <v:shape id="_x0000_s1026" o:spid="_x0000_s1026" o:spt="202" type="#_x0000_t202" style="position:absolute;left:0pt;margin-left:240.4pt;margin-top:8pt;height:25.1pt;width:167.3pt;z-index:251704320;mso-width-relative:page;mso-height-relative:page;" fillcolor="#FFFF00" filled="t" stroked="t" coordsize="21600,21600" o:gfxdata="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">
                 <v:fill on="t" focussize="0,0"/>
                 <v:stroke weight="0.5pt" color="#FFFFFF [3212]" joinstyle="round"/>
                 <v:imagedata o:title=""/>
@@ -21342,6 +21133,9 @@
                         <a:prstGeom prst="ellipse">
                           <a:avLst/>
                         </a:prstGeom>
+                        <a:solidFill>
+                          <a:srgbClr val="FFFF00"/>
+                        </a:solidFill>
                         <a:ln w="0">
                           <a:solidFill>
                             <a:schemeClr val="tx1"/>
@@ -21373,7 +21167,7 @@
           </mc:Choice>
           <mc:Fallback>
             <w:pict>
-              <v:shape id="Oval 81" o:spid="_x0000_s1026" o:spt="3" type="#_x0000_t3" style="position:absolute;left:0pt;margin-left:196.5pt;margin-top:4.9pt;height:40.5pt;width:245.25pt;z-index:251731968;v-text-anchor:middle;mso-width-relative:page;mso-height-relative:page;" fillcolor="#FFFFFF [3201]" filled="t" stroked="t" coordsize="21600,21600" o:gfxdata="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">
+              <v:shape id="Oval 81" o:spid="_x0000_s1026" o:spt="3" type="#_x0000_t3" style="position:absolute;left:0pt;margin-left:196.5pt;margin-top:4.9pt;height:40.5pt;width:245.25pt;z-index:251731968;v-text-anchor:middle;mso-width-relative:page;mso-height-relative:page;" fillcolor="#FFFF00" filled="t" stroked="t" coordsize="21600,21600" o:gfxdata="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">
                 <v:fill on="t" focussize="0,0"/>
                 <v:stroke weight="0pt" color="#000000 [3213]" joinstyle="round"/>
                 <v:imagedata o:title=""/>
@@ -21420,7 +21214,7 @@
                           <a:avLst/>
                         </a:prstGeom>
                         <a:solidFill>
-                          <a:schemeClr val="lt1"/>
+                          <a:srgbClr val="FFFF00"/>
                         </a:solidFill>
                         <a:ln w="6350">
                           <a:solidFill>
@@ -21472,7 +21266,7 @@
           </mc:Choice>
           <mc:Fallback>
             <w:pict>
-              <v:shape id="Text Box 147" o:spid="_x0000_s1026" o:spt="202" type="#_x0000_t202" style="position:absolute;left:0pt;margin-left:243.4pt;margin-top:13.75pt;height:25.1pt;width:167.3pt;z-index:251732992;mso-width-relative:page;mso-height-relative:page;" fillcolor="#FFFFFF [3201]" filled="t" stroked="t" coordsize="21600,21600" o:gfxdata="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">
+              <v:shape id="Text Box 147" o:spid="_x0000_s1026" o:spt="202" type="#_x0000_t202" style="position:absolute;left:0pt;margin-left:243.4pt;margin-top:13.75pt;height:25.1pt;width:167.3pt;z-index:251732992;mso-width-relative:page;mso-height-relative:page;" fillcolor="#FFFF00" filled="t" stroked="t" coordsize="21600,21600" o:gfxdata="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">
                 <v:fill on="t" focussize="0,0"/>
                 <v:stroke weight="0.5pt" color="#FFFFFF [3212]" joinstyle="round"/>
                 <v:imagedata o:title=""/>
@@ -21673,6 +21467,86 @@
         <mc:AlternateContent>
           <mc:Choice Requires="wps">
             <w:drawing>
+              <wp:anchor distT="0" distB="0" distL="114300" distR="114300" simplePos="0" relativeHeight="251662336" behindDoc="0" locked="0" layoutInCell="1" allowOverlap="1">
+                <wp:simplePos x="0" y="0"/>
+                <wp:positionH relativeFrom="margin">
+                  <wp:posOffset>2516505</wp:posOffset>
+                </wp:positionH>
+                <wp:positionV relativeFrom="paragraph">
+                  <wp:posOffset>5715</wp:posOffset>
+                </wp:positionV>
+                <wp:extent cx="3106420" cy="590550"/>
+                <wp:effectExtent l="0" t="0" r="0" b="0"/>
+                <wp:wrapNone/>
+                <wp:docPr id="1611" name="Oval 411"/>
+                <wp:cNvGraphicFramePr/>
+                <a:graphic xmlns:a="http://schemas.openxmlformats.org/drawingml/2006/main">
+                  <a:graphicData uri="http://schemas.microsoft.com/office/word/2010/wordprocessingShape">
+                    <wps:wsp>
+                      <wps:cNvSpPr/>
+                      <wps:spPr>
+                        <a:xfrm>
+                          <a:off x="0" y="0"/>
+                          <a:ext cx="3106420" cy="590550"/>
+                        </a:xfrm>
+                        <a:prstGeom prst="ellipse">
+                          <a:avLst/>
+                        </a:prstGeom>
+                        <a:solidFill>
+                          <a:srgbClr val="FFFF00"/>
+                        </a:solidFill>
+                        <a:ln w="0">
+                          <a:solidFill>
+                            <a:schemeClr val="tx1"/>
+                          </a:solidFill>
+                        </a:ln>
+                      </wps:spPr>
+                      <wps:style>
+                        <a:lnRef idx="2">
+                          <a:schemeClr val="accent6"/>
+                        </a:lnRef>
+                        <a:fillRef idx="1">
+                          <a:schemeClr val="lt1"/>
+                        </a:fillRef>
+                        <a:effectRef idx="0">
+                          <a:schemeClr val="accent6"/>
+                        </a:effectRef>
+                        <a:fontRef idx="minor">
+                          <a:schemeClr val="dk1"/>
+                        </a:fontRef>
+                      </wps:style>
+                      <wps:bodyPr rot="0" spcFirstLastPara="0" vertOverflow="overflow" horzOverflow="overflow" vert="horz" wrap="square" lIns="91440" tIns="45720" rIns="91440" bIns="45720" numCol="1" spcCol="0" rtlCol="0" fromWordArt="0" anchor="ctr" anchorCtr="0" forceAA="0" compatLnSpc="1">
+                        <a:noAutofit/>
+                      </wps:bodyPr>
+                    </wps:wsp>
+                  </a:graphicData>
+                </a:graphic>
+              </wp:anchor>
+            </w:drawing>
+          </mc:Choice>
+          <mc:Fallback>
+            <w:pict>
+              <v:shape id="Oval 411" o:spid="_x0000_s1026" o:spt="3" type="#_x0000_t3" style="position:absolute;left:0pt;margin-left:198.15pt;margin-top:0.45pt;height:46.5pt;width:244.6pt;mso-position-horizontal-relative:margin;z-index:251662336;v-text-anchor:middle;mso-width-relative:page;mso-height-relative:page;" fillcolor="#FFFF00" filled="t" stroked="t" coordsize="21600,21600" o:gfxdata="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">
+                <v:fill on="t" focussize="0,0"/>
+                <v:stroke weight="0pt" color="#000000 [3213]" joinstyle="round"/>
+                <v:imagedata o:title=""/>
+                <o:lock v:ext="edit" aspectratio="f"/>
+              </v:shape>
+            </w:pict>
+          </mc:Fallback>
+        </mc:AlternateContent>
+      </w:r>
+      <w:r>
+        <w:rPr>
+          <w:rFonts w:ascii="Times New Roman" w:hAnsi="Times New Roman" w:cs="Times New Roman"/>
+          <w:b/>
+          <w:bCs/>
+          <w:sz w:val="24"/>
+          <w:szCs w:val="24"/>
+        </w:rPr>
+        <mc:AlternateContent>
+          <mc:Choice Requires="wps">
+            <w:drawing>
               <wp:anchor distT="0" distB="0" distL="114300" distR="114300" simplePos="0" relativeHeight="251665408" behindDoc="0" locked="0" layoutInCell="1" allowOverlap="1">
                 <wp:simplePos x="0" y="0"/>
                 <wp:positionH relativeFrom="column">
@@ -21699,7 +21573,7 @@
                           <a:avLst/>
                         </a:prstGeom>
                         <a:solidFill>
-                          <a:schemeClr val="lt1"/>
+                          <a:srgbClr val="FFFF00"/>
                         </a:solidFill>
                         <a:ln w="6350">
                           <a:solidFill>
@@ -21751,7 +21625,7 @@
           </mc:Choice>
           <mc:Fallback>
             <w:pict>
-              <v:shape id="_x0000_s1026" o:spid="_x0000_s1026" o:spt="202" type="#_x0000_t202" style="position:absolute;left:0pt;margin-left:177pt;margin-top:14.6pt;height:23.85pt;width:143.5pt;z-index:251665408;mso-width-relative:page;mso-height-relative:page;" fillcolor="#FFFFFF [3201]" filled="t" stroked="t" coordsize="21600,21600" o:gfxdata="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">
+              <v:shape id="_x0000_s1026" o:spid="_x0000_s1026" o:spt="202" type="#_x0000_t202" style="position:absolute;left:0pt;margin-left:177pt;margin-top:14.6pt;height:23.85pt;width:143.5pt;z-index:251665408;mso-width-relative:page;mso-height-relative:page;" fillcolor="#FFFF00" filled="t" stroked="t" coordsize="21600,21600" o:gfxdata="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">
                 <v:fill on="t" focussize="0,0"/>
                 <v:stroke weight="0.5pt" color="#FFFFFF [3212]" joinstyle="round"/>
                 <v:imagedata o:title=""/>
@@ -21779,83 +21653,6 @@
           </mc:Fallback>
         </mc:AlternateContent>
       </w:r>
-      <w:r>
-        <w:rPr>
-          <w:rFonts w:ascii="Times New Roman" w:hAnsi="Times New Roman" w:cs="Times New Roman"/>
-          <w:b/>
-          <w:bCs/>
-          <w:sz w:val="24"/>
-          <w:szCs w:val="24"/>
-        </w:rPr>
-        <mc:AlternateContent>
-          <mc:Choice Requires="wps">
-            <w:drawing>
-              <wp:anchor distT="0" distB="0" distL="114300" distR="114300" simplePos="0" relativeHeight="251662336" behindDoc="0" locked="0" layoutInCell="1" allowOverlap="1">
-                <wp:simplePos x="0" y="0"/>
-                <wp:positionH relativeFrom="margin">
-                  <wp:posOffset>2505075</wp:posOffset>
-                </wp:positionH>
-                <wp:positionV relativeFrom="paragraph">
-                  <wp:posOffset>5715</wp:posOffset>
-                </wp:positionV>
-                <wp:extent cx="3106420" cy="590550"/>
-                <wp:effectExtent l="0" t="0" r="0" b="0"/>
-                <wp:wrapNone/>
-                <wp:docPr id="1611" name="Oval 411"/>
-                <wp:cNvGraphicFramePr/>
-                <a:graphic xmlns:a="http://schemas.openxmlformats.org/drawingml/2006/main">
-                  <a:graphicData uri="http://schemas.microsoft.com/office/word/2010/wordprocessingShape">
-                    <wps:wsp>
-                      <wps:cNvSpPr/>
-                      <wps:spPr>
-                        <a:xfrm>
-                          <a:off x="0" y="0"/>
-                          <a:ext cx="3106420" cy="590550"/>
-                        </a:xfrm>
-                        <a:prstGeom prst="ellipse">
-                          <a:avLst/>
-                        </a:prstGeom>
-                        <a:ln w="0">
-                          <a:solidFill>
-                            <a:schemeClr val="tx1"/>
-                          </a:solidFill>
-                        </a:ln>
-                      </wps:spPr>
-                      <wps:style>
-                        <a:lnRef idx="2">
-                          <a:schemeClr val="accent6"/>
-                        </a:lnRef>
-                        <a:fillRef idx="1">
-                          <a:schemeClr val="lt1"/>
-                        </a:fillRef>
-                        <a:effectRef idx="0">
-                          <a:schemeClr val="accent6"/>
-                        </a:effectRef>
-                        <a:fontRef idx="minor">
-                          <a:schemeClr val="dk1"/>
-                        </a:fontRef>
-                      </wps:style>
-                      <wps:bodyPr rot="0" spcFirstLastPara="0" vertOverflow="overflow" horzOverflow="overflow" vert="horz" wrap="square" lIns="91440" tIns="45720" rIns="91440" bIns="45720" numCol="1" spcCol="0" rtlCol="0" fromWordArt="0" anchor="ctr" anchorCtr="0" forceAA="0" compatLnSpc="1">
-                        <a:noAutofit/>
-                      </wps:bodyPr>
-                    </wps:wsp>
-                  </a:graphicData>
-                </a:graphic>
-              </wp:anchor>
-            </w:drawing>
-          </mc:Choice>
-          <mc:Fallback>
-            <w:pict>
-              <v:shape id="Oval 411" o:spid="_x0000_s1026" o:spt="3" type="#_x0000_t3" style="position:absolute;left:0pt;margin-left:197.25pt;margin-top:0.45pt;height:46.5pt;width:244.6pt;mso-position-horizontal-relative:margin;z-index:251662336;v-text-anchor:middle;mso-width-relative:page;mso-height-relative:page;" fillcolor="#FFFFFF [3201]" filled="t" stroked="t" coordsize="21600,21600" o:gfxdata="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">
-                <v:fill on="t" focussize="0,0"/>
-                <v:stroke weight="0pt" color="#000000 [3213]" joinstyle="round"/>
-                <v:imagedata o:title=""/>
-                <o:lock v:ext="edit" aspectratio="f"/>
-              </v:shape>
-            </w:pict>
-          </mc:Fallback>
-        </mc:AlternateContent>
-      </w:r>
     </w:p>
     <w:p>
       <w:pPr>
@@ -21881,7 +21678,7 @@
               <wp:anchor distT="0" distB="0" distL="114300" distR="114300" simplePos="0" relativeHeight="251667456" behindDoc="0" locked="0" layoutInCell="1" allowOverlap="1">
                 <wp:simplePos x="0" y="0"/>
                 <wp:positionH relativeFrom="column">
-                  <wp:posOffset>319405</wp:posOffset>
+                  <wp:posOffset>330835</wp:posOffset>
                 </wp:positionH>
                 <wp:positionV relativeFrom="paragraph">
                   <wp:posOffset>-27305</wp:posOffset>
@@ -21932,7 +21729,7 @@
           </mc:Choice>
           <mc:Fallback>
             <w:pict>
-              <v:shape id="_x0000_s1026" o:spid="_x0000_s1026" o:spt="32" type="#_x0000_t32" style="position:absolute;left:0pt;flip:y;margin-left:25.15pt;margin-top:-2.15pt;height:84.25pt;width:103.85pt;z-index:251667456;mso-width-relative:page;mso-height-relative:page;" filled="f" stroked="t" coordsize="21600,21600" o:gfxdata="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">
+              <v:shape id="_x0000_s1026" o:spid="_x0000_s1026" o:spt="32" type="#_x0000_t32" style="position:absolute;left:0pt;flip:y;margin-left:26.05pt;margin-top:-2.15pt;height:84.25pt;width:103.85pt;z-index:251667456;mso-width-relative:page;mso-height-relative:page;" filled="f" stroked="t" coordsize="21600,21600" o:gfxdata="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">
                 <v:fill on="f" focussize="0,0"/>
                 <v:stroke color="#000000 [3200]" joinstyle="round" endarrow="block"/>
                 <v:imagedata o:title=""/>
@@ -22065,7 +21862,7 @@
                           <a:avLst/>
                         </a:prstGeom>
                         <a:solidFill>
-                          <a:schemeClr val="lt1"/>
+                          <a:srgbClr val="FFFF00"/>
                         </a:solidFill>
                         <a:ln w="6350">
                           <a:solidFill>
@@ -22117,7 +21914,7 @@
           </mc:Choice>
           <mc:Fallback>
             <w:pict>
-              <v:shape id="_x0000_s1026" o:spid="_x0000_s1026" o:spt="202" type="#_x0000_t202" style="position:absolute;left:0pt;margin-left:173.45pt;margin-top:9.7pt;height:29.3pt;width:177.05pt;z-index:251666432;mso-width-relative:page;mso-height-relative:page;" fillcolor="#FFFFFF [3201]" filled="t" stroked="t" coordsize="21600,21600" o:gfxdata="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">
+              <v:shape id="_x0000_s1026" o:spid="_x0000_s1026" o:spt="202" type="#_x0000_t202" style="position:absolute;left:0pt;margin-left:173.45pt;margin-top:9.7pt;height:29.3pt;width:177.05pt;z-index:251666432;mso-width-relative:page;mso-height-relative:page;" fillcolor="#FFFF00" filled="t" stroked="t" coordsize="21600,21600" o:gfxdata="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">
                 <v:fill on="t" focussize="0,0"/>
                 <v:stroke weight="0.5pt" color="#FFFFFF [3212]" joinstyle="round"/>
                 <v:imagedata o:title=""/>
@@ -22181,6 +21978,9 @@
                         <a:prstGeom prst="ellipse">
                           <a:avLst/>
                         </a:prstGeom>
+                        <a:solidFill>
+                          <a:srgbClr val="FFFF00"/>
+                        </a:solidFill>
                         <a:ln w="0">
                           <a:solidFill>
                             <a:schemeClr val="tx1"/>
@@ -22212,7 +22012,7 @@
           </mc:Choice>
           <mc:Fallback>
             <w:pict>
-              <v:shape id="Oval 409" o:spid="_x0000_s1026" o:spt="3" type="#_x0000_t3" style="position:absolute;left:0pt;margin-left:122.25pt;margin-top:2.35pt;height:43.5pt;width:259.5pt;z-index:251661312;v-text-anchor:middle;mso-width-relative:page;mso-height-relative:page;" fillcolor="#FFFFFF [3201]" filled="t" stroked="t" coordsize="21600,21600" o:gfxdata="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">
+              <v:shape id="Oval 409" o:spid="_x0000_s1026" o:spt="3" type="#_x0000_t3" style="position:absolute;left:0pt;margin-left:122.25pt;margin-top:2.35pt;height:43.5pt;width:259.5pt;z-index:251661312;v-text-anchor:middle;mso-width-relative:page;mso-height-relative:page;" fillcolor="#FFFF00" filled="t" stroked="t" coordsize="21600,21600" o:gfxdata="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">
                 <v:fill on="t" focussize="0,0"/>
                 <v:stroke weight="0pt" color="#000000 [3213]" joinstyle="round"/>
                 <v:imagedata o:title=""/>
@@ -22343,7 +22143,7 @@
                           <a:avLst/>
                         </a:prstGeom>
                         <a:solidFill>
-                          <a:schemeClr val="lt1"/>
+                          <a:srgbClr val="FFFF00"/>
                         </a:solidFill>
                         <a:ln w="6350">
                           <a:solidFill>
@@ -22399,7 +22199,7 @@
           </mc:Choice>
           <mc:Fallback>
             <w:pict>
-              <v:shape id="Text Box 407" o:spid="_x0000_s1026" o:spt="202" type="#_x0000_t202" style="position:absolute;left:0pt;margin-left:-35.25pt;margin-top:11.15pt;height:36.75pt;width:128.65pt;mso-position-horizontal-relative:margin;z-index:251660288;mso-width-relative:page;mso-height-relative:page;" fillcolor="#FFFFFF [3201]" filled="t" stroked="t" coordsize="21600,21600" o:gfxdata="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">
+              <v:shape id="Text Box 407" o:spid="_x0000_s1026" o:spt="202" type="#_x0000_t202" style="position:absolute;left:0pt;margin-left:-35.25pt;margin-top:11.15pt;height:36.75pt;width:128.65pt;mso-position-horizontal-relative:margin;z-index:251660288;mso-width-relative:page;mso-height-relative:page;" fillcolor="#FFFF00" filled="t" stroked="t" coordsize="21600,21600" o:gfxdata="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">
                 <v:fill on="t" focussize="0,0"/>
                 <v:stroke weight="0.5pt" color="#000000 [3204]" joinstyle="round"/>
                 <v:imagedata o:title=""/>
@@ -22701,6 +22501,9 @@
                         <a:prstGeom prst="ellipse">
                           <a:avLst/>
                         </a:prstGeom>
+                        <a:solidFill>
+                          <a:srgbClr val="FFFF00"/>
+                        </a:solidFill>
                         <a:ln w="0">
                           <a:solidFill>
                             <a:schemeClr val="tx1"/>
@@ -22750,7 +22553,7 @@
           </mc:Choice>
           <mc:Fallback>
             <w:pict>
-              <v:shape id="Oval 20" o:spid="_x0000_s1026" o:spt="3" type="#_x0000_t3" style="position:absolute;left:0pt;margin-left:188.25pt;margin-top:2.6pt;height:47.25pt;width:271.5pt;z-index:251680768;v-text-anchor:middle;mso-width-relative:page;mso-height-relative:page;" fillcolor="#FFFFFF [3201]" filled="t" stroked="t" coordsize="21600,21600" o:gfxdata="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">
+              <v:shape id="Oval 20" o:spid="_x0000_s1026" o:spt="3" type="#_x0000_t3" style="position:absolute;left:0pt;margin-left:188.25pt;margin-top:2.6pt;height:47.25pt;width:271.5pt;z-index:251680768;v-text-anchor:middle;mso-width-relative:page;mso-height-relative:page;" fillcolor="#FFFF00" filled="t" stroked="t" coordsize="21600,21600" o:gfxdata="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">
                 <v:fill on="t" focussize="0,0"/>
                 <v:stroke weight="0pt" color="#000000 [3213]" joinstyle="round"/>
                 <v:imagedata o:title=""/>
@@ -22922,6 +22725,9 @@
                         <a:prstGeom prst="ellipse">
                           <a:avLst/>
                         </a:prstGeom>
+                        <a:solidFill>
+                          <a:srgbClr val="FFFF00"/>
+                        </a:solidFill>
                         <a:ln w="0">
                           <a:solidFill>
                             <a:schemeClr val="tx1"/>
@@ -22971,7 +22777,7 @@
           </mc:Choice>
           <mc:Fallback>
             <w:pict>
-              <v:shape id="Oval 152" o:spid="_x0000_s1026" o:spt="3" type="#_x0000_t3" style="position:absolute;left:0pt;margin-left:216.75pt;margin-top:18.85pt;height:36pt;width:228.75pt;mso-position-horizontal-relative:margin;z-index:251735040;v-text-anchor:middle;mso-width-relative:page;mso-height-relative:page;" fillcolor="#FFFFFF [3201]" filled="t" stroked="t" coordsize="21600,21600" o:gfxdata="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">
+              <v:shape id="Oval 152" o:spid="_x0000_s1026" o:spt="3" type="#_x0000_t3" style="position:absolute;left:0pt;margin-left:216.75pt;margin-top:18.85pt;height:36pt;width:228.75pt;mso-position-horizontal-relative:margin;z-index:251735040;v-text-anchor:middle;mso-width-relative:page;mso-height-relative:page;" fillcolor="#FFFF00" filled="t" stroked="t" coordsize="21600,21600" o:gfxdata="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">
                 <v:fill on="t" focussize="0,0"/>
                 <v:stroke weight="0pt" color="#000000 [3213]" joinstyle="round"/>
                 <v:imagedata o:title=""/>
@@ -23057,6 +22863,9 @@
                         <a:prstGeom prst="ellipse">
                           <a:avLst/>
                         </a:prstGeom>
+                        <a:solidFill>
+                          <a:srgbClr val="FFFF00"/>
+                        </a:solidFill>
                         <a:ln w="0">
                           <a:solidFill>
                             <a:schemeClr val="tx1"/>
@@ -23106,7 +22915,7 @@
           </mc:Choice>
           <mc:Fallback>
             <w:pict>
-              <v:shape id="Oval 90" o:spid="_x0000_s1026" o:spt="3" type="#_x0000_t3" style="position:absolute;left:0pt;margin-left:223.5pt;margin-top:8.35pt;height:32.25pt;width:221.25pt;z-index:251707392;v-text-anchor:middle;mso-width-relative:page;mso-height-relative:page;" fillcolor="#FFFFFF [3201]" filled="t" stroked="t" coordsize="21600,21600" o:gfxdata="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">
+              <v:shape id="Oval 90" o:spid="_x0000_s1026" o:spt="3" type="#_x0000_t3" style="position:absolute;left:0pt;margin-left:223.5pt;margin-top:8.35pt;height:32.25pt;width:221.25pt;z-index:251707392;v-text-anchor:middle;mso-width-relative:page;mso-height-relative:page;" fillcolor="#FFFF00" filled="t" stroked="t" coordsize="21600,21600" o:gfxdata="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">
                 <v:fill on="t" focussize="0,0"/>
                 <v:stroke weight="0pt" color="#000000 [3213]" joinstyle="round"/>
                 <v:imagedata o:title=""/>
@@ -23181,6 +22990,9 @@
                         <a:prstGeom prst="ellipse">
                           <a:avLst/>
                         </a:prstGeom>
+                        <a:solidFill>
+                          <a:srgbClr val="FFFF00"/>
+                        </a:solidFill>
                         <a:ln w="0">
                           <a:solidFill>
                             <a:schemeClr val="tx1"/>
@@ -23230,7 +23042,7 @@
           </mc:Choice>
           <mc:Fallback>
             <w:pict>
-              <v:shape id="Oval 89" o:spid="_x0000_s1026" o:spt="3" type="#_x0000_t3" style="position:absolute;left:0pt;margin-left:225.1pt;margin-top:23.75pt;height:36pt;width:216.75pt;z-index:251686912;v-text-anchor:middle;mso-width-relative:page;mso-height-relative:page;" fillcolor="#FFFFFF [3201]" filled="t" stroked="t" coordsize="21600,21600" o:gfxdata="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">
+              <v:shape id="Oval 89" o:spid="_x0000_s1026" o:spt="3" type="#_x0000_t3" style="position:absolute;left:0pt;margin-left:225.1pt;margin-top:23.75pt;height:36pt;width:216.75pt;z-index:251686912;v-text-anchor:middle;mso-width-relative:page;mso-height-relative:page;" fillcolor="#FFFF00" filled="t" stroked="t" coordsize="21600,21600" o:gfxdata="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">
                 <v:fill on="t" focussize="0,0"/>
                 <v:stroke weight="0pt" color="#000000 [3213]" joinstyle="round"/>
                 <v:imagedata o:title=""/>
@@ -23316,6 +23128,9 @@
                         <a:prstGeom prst="ellipse">
                           <a:avLst/>
                         </a:prstGeom>
+                        <a:solidFill>
+                          <a:srgbClr val="FFFF00"/>
+                        </a:solidFill>
                         <a:ln w="0">
                           <a:solidFill>
                             <a:schemeClr val="tx1"/>
@@ -23365,7 +23180,7 @@
           </mc:Choice>
           <mc:Fallback>
             <w:pict>
-              <v:shape id="Oval 151" o:spid="_x0000_s1026" o:spt="3" type="#_x0000_t3" style="position:absolute;left:0pt;margin-left:219.1pt;margin-top:14.55pt;height:34.5pt;width:210.75pt;z-index:251734016;v-text-anchor:middle;mso-width-relative:page;mso-height-relative:page;" fillcolor="#FFFFFF [3201]" filled="t" stroked="t" coordsize="21600,21600" o:gfxdata="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">
+              <v:shape id="Oval 151" o:spid="_x0000_s1026" o:spt="3" type="#_x0000_t3" style="position:absolute;left:0pt;margin-left:219.1pt;margin-top:14.55pt;height:34.5pt;width:210.75pt;z-index:251734016;v-text-anchor:middle;mso-width-relative:page;mso-height-relative:page;" fillcolor="#FFFF00" filled="t" stroked="t" coordsize="21600,21600" o:gfxdata="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">
                 <v:fill on="t" focussize="0,0"/>
                 <v:stroke weight="0pt" color="#000000 [3213]" joinstyle="round"/>
                 <v:imagedata o:title=""/>
@@ -23819,8 +23634,8 @@
         </w:rPr>
         <w:t xml:space="preserve">  </w:t>
       </w:r>
-      <w:bookmarkStart w:id="164" w:name="_Toc29337"/>
-      <w:bookmarkStart w:id="165" w:name="_Toc7541"/>
+      <w:bookmarkStart w:id="164" w:name="_Toc7541"/>
+      <w:bookmarkStart w:id="165" w:name="_Toc29337"/>
       <w:r>
         <w:rPr>
           <w:sz w:val="32"/>
@@ -24238,8 +24053,8 @@
         </w:rPr>
         <w:t xml:space="preserve"> </w:t>
       </w:r>
-      <w:bookmarkStart w:id="166" w:name="_Toc15971"/>
-      <w:bookmarkStart w:id="167" w:name="_Toc12319"/>
+      <w:bookmarkStart w:id="166" w:name="_Toc12319"/>
+      <w:bookmarkStart w:id="167" w:name="_Toc15971"/>
       <w:r>
         <w:rPr>
           <w:sz w:val="32"/>
@@ -24354,8 +24169,8 @@
           <w:szCs w:val="24"/>
         </w:rPr>
       </w:pPr>
-      <w:bookmarkStart w:id="168" w:name="_Toc30089"/>
-      <w:bookmarkStart w:id="169" w:name="_Toc30826"/>
+      <w:bookmarkStart w:id="168" w:name="_Toc30826"/>
+      <w:bookmarkStart w:id="169" w:name="_Toc30089"/>
       <w:r>
         <w:rPr>
           <w:sz w:val="24"/>
@@ -25140,8 +24955,8 @@
           <w:szCs w:val="24"/>
         </w:rPr>
       </w:pPr>
-      <w:bookmarkStart w:id="179" w:name="_Toc536698609"/>
-      <w:bookmarkStart w:id="180" w:name="_Toc536698466"/>
+      <w:bookmarkStart w:id="179" w:name="_Toc536698466"/>
+      <w:bookmarkStart w:id="180" w:name="_Toc536698609"/>
       <w:r>
         <w:rPr>
           <w:sz w:val="24"/>
@@ -25889,8 +25704,8 @@
         </w:rPr>
         <w:t xml:space="preserve">      </w:t>
       </w:r>
-      <w:bookmarkStart w:id="194" w:name="_Toc3022"/>
-      <w:bookmarkStart w:id="195" w:name="_Toc1260"/>
+      <w:bookmarkStart w:id="194" w:name="_Toc1260"/>
+      <w:bookmarkStart w:id="195" w:name="_Toc3022"/>
       <w:r>
         <w:rPr>
           <w:sz w:val="36"/>
@@ -26418,8 +26233,8 @@
         </w:rPr>
         <w:t xml:space="preserve">      </w:t>
       </w:r>
-      <w:bookmarkStart w:id="200" w:name="_Toc20980"/>
-      <w:bookmarkStart w:id="201" w:name="_Toc27453"/>
+      <w:bookmarkStart w:id="200" w:name="_Toc27453"/>
+      <w:bookmarkStart w:id="201" w:name="_Toc20980"/>
       <w:r>
         <w:rPr>
           <w:sz w:val="28"/>
@@ -26766,8 +26581,8 @@
         </w:rPr>
         <w:t xml:space="preserve">      </w:t>
       </w:r>
-      <w:bookmarkStart w:id="202" w:name="_Toc4323"/>
-      <w:bookmarkStart w:id="203" w:name="_Toc28295"/>
+      <w:bookmarkStart w:id="202" w:name="_Toc28295"/>
+      <w:bookmarkStart w:id="203" w:name="_Toc4323"/>
       <w:r>
         <w:rPr>
           <w:sz w:val="28"/>
@@ -27233,8 +27048,8 @@
         </w:rPr>
         <w:t xml:space="preserve">      </w:t>
       </w:r>
-      <w:bookmarkStart w:id="204" w:name="_Toc13076"/>
-      <w:bookmarkStart w:id="205" w:name="_Toc8893"/>
+      <w:bookmarkStart w:id="204" w:name="_Toc8893"/>
+      <w:bookmarkStart w:id="205" w:name="_Toc13076"/>
       <w:r>
         <w:rPr>
           <w:sz w:val="28"/>
@@ -27301,8 +27116,8 @@
       <w:bookmarkEnd w:id="191"/>
       <w:bookmarkEnd w:id="206"/>
       <w:bookmarkEnd w:id="207"/>
-      <w:bookmarkStart w:id="208" w:name="_Toc536698568"/>
-      <w:bookmarkStart w:id="209" w:name="_Toc536698711"/>
+      <w:bookmarkStart w:id="208" w:name="_Toc536698711"/>
+      <w:bookmarkStart w:id="209" w:name="_Toc536698568"/>
     </w:p>
     <w:bookmarkEnd w:id="208"/>
     <w:bookmarkEnd w:id="209"/>
@@ -27648,12 +27463,6 @@
             <w:insideH w:val="single" w:color="auto" w:sz="4" w:space="0"/>
             <w:insideV w:val="single" w:color="auto" w:sz="4" w:space="0"/>
           </w:tblBorders>
-          <w:tblCellMar>
-            <w:top w:w="0" w:type="dxa"/>
-            <w:left w:w="108" w:type="dxa"/>
-            <w:bottom w:w="0" w:type="dxa"/>
-            <w:right w:w="108" w:type="dxa"/>
-          </w:tblCellMar>
         </w:tblPrEx>
         <w:trPr>
           <w:trHeight w:val="861" w:hRule="atLeast"/>
@@ -28841,8 +28650,8 @@
       <w:pPr>
         <w:pStyle w:val="92"/>
       </w:pPr>
-      <w:bookmarkStart w:id="217" w:name="_Toc23949"/>
-      <w:bookmarkStart w:id="218" w:name="_Toc2993"/>
+      <w:bookmarkStart w:id="217" w:name="_Toc2993"/>
+      <w:bookmarkStart w:id="218" w:name="_Toc23949"/>
       <w:r>
         <w:rPr>
           <w:sz w:val="32"/>
@@ -28876,8 +28685,8 @@
       </w:pPr>
       <w:bookmarkStart w:id="219" w:name="_Toc8"/>
       <w:bookmarkStart w:id="220" w:name="_Toc24567"/>
-      <w:bookmarkStart w:id="221" w:name="_Toc536698722"/>
-      <w:bookmarkStart w:id="222" w:name="_Toc536698579"/>
+      <w:bookmarkStart w:id="221" w:name="_Toc536698579"/>
+      <w:bookmarkStart w:id="222" w:name="_Toc536698722"/>
       <w:r>
         <w:t xml:space="preserve">7.1      </w:t>
       </w:r>
@@ -28906,7 +28715,7 @@
           <w:sz w:val="25"/>
           <w:szCs w:val="25"/>
         </w:rPr>
-        <w:t>Our Dinke-din was a product to ensure our security in online social network as a sample we choose Linke-din. Our Dinke-din is a solution to the social network data losing and data corruption .In  Dinke-din , we try to solve the most devating talk we always have with each other about what we sharing in the Dinke-din is it safe? Will Dinke-din Owner share the all user data and user info to the thrid party ?</w:t>
+        <w:t>Our Dinke-din was a product to ensure our security in online social network as a sample we choose Linke-din. Our Dinke-din is a solution to the social network data losing and data corruption .In  Dinke-din , we try to solve the most debating talk we always have with each other about what we sharing in the Dinke-din is it safe? Will Dinke-din Owner share the all user data and user info to the thrid party ?</w:t>
       </w:r>
     </w:p>
     <w:p>
@@ -28966,8 +28775,8 @@
       <w:pPr>
         <w:pStyle w:val="93"/>
       </w:pPr>
-      <w:bookmarkStart w:id="223" w:name="_Toc3962"/>
-      <w:bookmarkStart w:id="224" w:name="_Toc14889"/>
+      <w:bookmarkStart w:id="223" w:name="_Toc14889"/>
+      <w:bookmarkStart w:id="224" w:name="_Toc3962"/>
       <w:r>
         <w:t>7.2     Contribution of the project</w:t>
       </w:r>
@@ -29004,8 +28813,8 @@
           <w:szCs w:val="28"/>
         </w:rPr>
       </w:pPr>
-      <w:bookmarkStart w:id="225" w:name="_Toc7708"/>
-      <w:bookmarkStart w:id="226" w:name="_Toc24134"/>
+      <w:bookmarkStart w:id="225" w:name="_Toc24134"/>
+      <w:bookmarkStart w:id="226" w:name="_Toc7708"/>
       <w:r>
         <w:rPr>
           <w:sz w:val="28"/>

</xml_diff>